<commit_message>
requierments and open questions
</commit_message>
<xml_diff>
--- a/docs/Requirements.docx
+++ b/docs/Requirements.docx
@@ -273,7 +273,13 @@
               <w:bidi w:val="0"/>
             </w:pPr>
             <w:r>
-              <w:t>The system will have different shipment areas</w:t>
+              <w:t xml:space="preserve">The system will </w:t>
+            </w:r>
+            <w:r>
+              <w:t>allow managers to define</w:t>
+            </w:r>
+            <w:r>
+              <w:t xml:space="preserve"> different shipment areas</w:t>
             </w:r>
           </w:p>
         </w:tc>
@@ -406,22 +412,7 @@
               <w:bidi w:val="0"/>
             </w:pPr>
             <w:r>
-              <w:t xml:space="preserve">In case of a deficit </w:t>
-            </w:r>
-            <w:r>
-              <w:t>the system needs to</w:t>
-            </w:r>
-            <w:r>
-              <w:t xml:space="preserve"> </w:t>
-            </w:r>
-            <w:r>
-              <w:t>allow</w:t>
-            </w:r>
-            <w:r>
-              <w:t xml:space="preserve"> to send a truck to </w:t>
-            </w:r>
-            <w:r>
-              <w:t>suppliers</w:t>
+              <w:t>The system needs to allow employees to order a transportation</w:t>
             </w:r>
           </w:p>
         </w:tc>
@@ -440,7 +431,7 @@
               <w:bidi w:val="0"/>
             </w:pPr>
             <w:r>
-              <w:t>NTH</w:t>
+              <w:t>MH</w:t>
             </w:r>
           </w:p>
         </w:tc>
@@ -841,7 +832,19 @@
               <w:t>a transportation document that will contain the</w:t>
             </w:r>
             <w:r>
-              <w:t xml:space="preserve"> date, departure time, truck number, origin and the destination of every transportation</w:t>
+              <w:t xml:space="preserve"> date, departure time, </w:t>
+            </w:r>
+            <w:r>
+              <w:t xml:space="preserve">transportation manager, </w:t>
+            </w:r>
+            <w:r>
+              <w:t>truck number,</w:t>
+            </w:r>
+            <w:r>
+              <w:t xml:space="preserve"> driver name,</w:t>
+            </w:r>
+            <w:r>
+              <w:t xml:space="preserve"> origin and the destination of every transportation</w:t>
             </w:r>
           </w:p>
         </w:tc>
@@ -1518,7 +1521,13 @@
               <w:t xml:space="preserve">allow employees to </w:t>
             </w:r>
             <w:r>
-              <w:t>document the weight of the truck in the beginning of the transport</w:t>
+              <w:t xml:space="preserve">document the weight of the truck in the beginning of </w:t>
+            </w:r>
+            <w:r>
+              <w:t>every</w:t>
+            </w:r>
+            <w:r>
+              <w:t xml:space="preserve"> transport</w:t>
             </w:r>
           </w:p>
         </w:tc>
@@ -1654,7 +1663,17 @@
               <w:t>The system will notify the transporta</w:t>
             </w:r>
             <w:r>
-              <w:t>tion manager if the weight of a truck is above it's maximum weight</w:t>
+              <w:t xml:space="preserve">tion manager if the </w:t>
+            </w:r>
+            <w:r>
+              <w:lastRenderedPageBreak/>
+              <w:t xml:space="preserve">weight of a truck is above </w:t>
+            </w:r>
+            <w:r>
+              <w:t>its</w:t>
+            </w:r>
+            <w:r>
+              <w:t xml:space="preserve"> maximum weight</w:t>
             </w:r>
           </w:p>
         </w:tc>
@@ -1673,6 +1692,7 @@
               <w:bidi w:val="0"/>
             </w:pPr>
             <w:r>
+              <w:lastRenderedPageBreak/>
               <w:t>MH</w:t>
             </w:r>
           </w:p>
@@ -2032,6 +2052,10 @@
           <w:p>
             <w:pPr>
               <w:bidi w:val="0"/>
+              <w:rPr>
+                <w:rFonts w:hint="cs"/>
+                <w:rtl/>
+              </w:rPr>
             </w:pPr>
             <w:r>
               <w:t>Non-Functional</w:t>
@@ -2299,6 +2323,9 @@
             <w:pPr>
               <w:bidi w:val="0"/>
             </w:pPr>
+            <w:r>
+              <w:t>Functional</w:t>
+            </w:r>
           </w:p>
         </w:tc>
         <w:tc>
@@ -2315,6 +2342,9 @@
             <w:pPr>
               <w:bidi w:val="0"/>
             </w:pPr>
+            <w:r>
+              <w:t>The system will allow a transportation manager to appoint a driver to a transportation adhering to the restrictions</w:t>
+            </w:r>
           </w:p>
         </w:tc>
         <w:tc>
@@ -2331,6 +2361,142 @@
             <w:pPr>
               <w:bidi w:val="0"/>
             </w:pPr>
+            <w:r>
+              <w:t>MH</w:t>
+            </w:r>
+          </w:p>
+        </w:tc>
+        <w:tc>
+          <w:tcPr>
+            <w:tcW w:w="1417" w:type="dxa"/>
+            <w:tcBorders>
+              <w:top w:val="single" w:sz="4" w:space="0" w:color="8EAADB"/>
+              <w:left w:val="single" w:sz="4" w:space="0" w:color="8EAADB"/>
+              <w:bottom w:val="single" w:sz="4" w:space="0" w:color="8EAADB"/>
+              <w:right w:val="single" w:sz="4" w:space="0" w:color="8EAADB"/>
+            </w:tcBorders>
+          </w:tcPr>
+          <w:p>
+            <w:pPr>
+              <w:bidi w:val="0"/>
+            </w:pPr>
+          </w:p>
+        </w:tc>
+        <w:tc>
+          <w:tcPr>
+            <w:tcW w:w="1278" w:type="dxa"/>
+            <w:tcBorders>
+              <w:top w:val="single" w:sz="4" w:space="0" w:color="8EAADB"/>
+              <w:left w:val="single" w:sz="4" w:space="0" w:color="8EAADB"/>
+              <w:bottom w:val="single" w:sz="4" w:space="0" w:color="8EAADB"/>
+              <w:right w:val="single" w:sz="4" w:space="0" w:color="8EAADB"/>
+            </w:tcBorders>
+          </w:tcPr>
+          <w:p>
+            <w:pPr>
+              <w:bidi w:val="0"/>
+            </w:pPr>
+          </w:p>
+        </w:tc>
+      </w:tr>
+      <w:tr>
+        <w:trPr>
+          <w:trHeight w:val="420"/>
+        </w:trPr>
+        <w:tc>
+          <w:tcPr>
+            <w:tcW w:w="734" w:type="dxa"/>
+            <w:tcBorders>
+              <w:top w:val="single" w:sz="4" w:space="0" w:color="8EAADB"/>
+              <w:left w:val="single" w:sz="4" w:space="0" w:color="8EAADB"/>
+              <w:bottom w:val="single" w:sz="4" w:space="0" w:color="8EAADB"/>
+              <w:right w:val="single" w:sz="4" w:space="0" w:color="8EAADB"/>
+            </w:tcBorders>
+          </w:tcPr>
+          <w:p>
+            <w:pPr>
+              <w:numPr>
+                <w:ilvl w:val="0"/>
+                <w:numId w:val="1"/>
+              </w:numPr>
+              <w:bidi w:val="0"/>
+            </w:pPr>
+          </w:p>
+        </w:tc>
+        <w:tc>
+          <w:tcPr>
+            <w:tcW w:w="1677" w:type="dxa"/>
+            <w:tcBorders>
+              <w:top w:val="single" w:sz="4" w:space="0" w:color="8EAADB"/>
+              <w:left w:val="single" w:sz="4" w:space="0" w:color="8EAADB"/>
+              <w:bottom w:val="single" w:sz="4" w:space="0" w:color="8EAADB"/>
+              <w:right w:val="single" w:sz="4" w:space="0" w:color="8EAADB"/>
+            </w:tcBorders>
+          </w:tcPr>
+          <w:p>
+            <w:pPr>
+              <w:bidi w:val="0"/>
+            </w:pPr>
+            <w:r>
+              <w:t>transportation</w:t>
+            </w:r>
+          </w:p>
+        </w:tc>
+        <w:tc>
+          <w:tcPr>
+            <w:tcW w:w="1701" w:type="dxa"/>
+            <w:tcBorders>
+              <w:top w:val="single" w:sz="4" w:space="0" w:color="8EAADB"/>
+              <w:left w:val="single" w:sz="4" w:space="0" w:color="8EAADB"/>
+              <w:bottom w:val="single" w:sz="4" w:space="0" w:color="8EAADB"/>
+              <w:right w:val="single" w:sz="4" w:space="0" w:color="8EAADB"/>
+            </w:tcBorders>
+          </w:tcPr>
+          <w:p>
+            <w:pPr>
+              <w:bidi w:val="0"/>
+            </w:pPr>
+            <w:r>
+              <w:t>Functional</w:t>
+            </w:r>
+          </w:p>
+        </w:tc>
+        <w:tc>
+          <w:tcPr>
+            <w:tcW w:w="3543" w:type="dxa"/>
+            <w:tcBorders>
+              <w:top w:val="single" w:sz="4" w:space="0" w:color="8EAADB"/>
+              <w:left w:val="single" w:sz="4" w:space="0" w:color="8EAADB"/>
+              <w:bottom w:val="single" w:sz="4" w:space="0" w:color="8EAADB"/>
+              <w:right w:val="single" w:sz="4" w:space="0" w:color="8EAADB"/>
+            </w:tcBorders>
+          </w:tcPr>
+          <w:p>
+            <w:pPr>
+              <w:bidi w:val="0"/>
+            </w:pPr>
+            <w:r>
+              <w:t>The system will appoint a truck to a transportation</w:t>
+            </w:r>
+          </w:p>
+        </w:tc>
+        <w:tc>
+          <w:tcPr>
+            <w:tcW w:w="1019" w:type="dxa"/>
+            <w:tcBorders>
+              <w:top w:val="single" w:sz="4" w:space="0" w:color="8EAADB"/>
+              <w:left w:val="single" w:sz="4" w:space="0" w:color="8EAADB"/>
+              <w:bottom w:val="single" w:sz="4" w:space="0" w:color="8EAADB"/>
+              <w:right w:val="single" w:sz="4" w:space="0" w:color="8EAADB"/>
+            </w:tcBorders>
+          </w:tcPr>
+          <w:p>
+            <w:pPr>
+              <w:bidi w:val="0"/>
+            </w:pPr>
+            <w:r>
+              <w:t>MH</w:t>
+            </w:r>
           </w:p>
         </w:tc>
         <w:tc>
@@ -2508,6 +2674,9 @@
             <w:pPr>
               <w:bidi w:val="0"/>
             </w:pPr>
+            <w:r>
+              <w:t>items</w:t>
+            </w:r>
           </w:p>
         </w:tc>
         <w:tc>
@@ -2524,6 +2693,9 @@
             <w:pPr>
               <w:bidi w:val="0"/>
             </w:pPr>
+            <w:r>
+              <w:t>What happens if the items get damaged</w:t>
+            </w:r>
           </w:p>
         </w:tc>
       </w:tr>
@@ -2565,6 +2737,9 @@
             <w:pPr>
               <w:bidi w:val="0"/>
             </w:pPr>
+            <w:r>
+              <w:t>Items deficit</w:t>
+            </w:r>
           </w:p>
         </w:tc>
         <w:tc>
@@ -2581,6 +2756,9 @@
             <w:pPr>
               <w:bidi w:val="0"/>
             </w:pPr>
+            <w:r>
+              <w:t>In case of a deficit how will we know which supplier has the items we need</w:t>
+            </w:r>
           </w:p>
         </w:tc>
       </w:tr>
@@ -2622,6 +2800,9 @@
             <w:pPr>
               <w:bidi w:val="0"/>
             </w:pPr>
+            <w:r>
+              <w:t>Transportation time</w:t>
+            </w:r>
           </w:p>
         </w:tc>
         <w:tc>
@@ -2638,6 +2819,9 @@
             <w:pPr>
               <w:bidi w:val="0"/>
             </w:pPr>
+            <w:r>
+              <w:t>Are there transportations that need to be done at a certain time</w:t>
+            </w:r>
           </w:p>
         </w:tc>
       </w:tr>

</xml_diff>

<commit_message>
small fixes to requierments
</commit_message>
<xml_diff>
--- a/docs/Requirements.docx
+++ b/docs/Requirements.docx
@@ -2651,9 +2651,6 @@
                 <w:numId w:val="1"/>
               </w:numPr>
               <w:bidi w:val="0"/>
-              <w:rPr>
-                <w:highlight w:val="red"/>
-              </w:rPr>
             </w:pPr>
           </w:p>
         </w:tc>
@@ -2670,14 +2667,8 @@
           <w:p>
             <w:pPr>
               <w:bidi w:val="0"/>
-              <w:rPr>
-                <w:highlight w:val="red"/>
-              </w:rPr>
-            </w:pPr>
-            <w:r>
-              <w:rPr>
-                <w:highlight w:val="red"/>
-              </w:rPr>
+            </w:pPr>
+            <w:r>
               <w:t>transportation</w:t>
             </w:r>
           </w:p>
@@ -2695,14 +2686,8 @@
           <w:p>
             <w:pPr>
               <w:bidi w:val="0"/>
-              <w:rPr>
-                <w:highlight w:val="red"/>
-              </w:rPr>
-            </w:pPr>
-            <w:r>
-              <w:rPr>
-                <w:highlight w:val="red"/>
-              </w:rPr>
+            </w:pPr>
+            <w:r>
               <w:t>Functional</w:t>
             </w:r>
           </w:p>
@@ -2720,15 +2705,20 @@
           <w:p>
             <w:pPr>
               <w:bidi w:val="0"/>
-              <w:rPr>
-                <w:highlight w:val="red"/>
-              </w:rPr>
-            </w:pPr>
-            <w:r>
-              <w:rPr>
-                <w:highlight w:val="red"/>
-              </w:rPr>
-              <w:t>The system will appoint a truck to a transportation</w:t>
+            </w:pPr>
+            <w:r>
+              <w:t xml:space="preserve">The system will </w:t>
+            </w:r>
+            <w:r>
+              <w:t xml:space="preserve">allow the transportation manager to appoint a truck </w:t>
+            </w:r>
+            <w:proofErr w:type="gramStart"/>
+            <w:r>
+              <w:t>to</w:t>
+            </w:r>
+            <w:proofErr w:type="gramEnd"/>
+            <w:r>
+              <w:t xml:space="preserve"> a transportation</w:t>
             </w:r>
           </w:p>
         </w:tc>
@@ -2745,14 +2735,8 @@
           <w:p>
             <w:pPr>
               <w:bidi w:val="0"/>
-              <w:rPr>
-                <w:highlight w:val="red"/>
-              </w:rPr>
-            </w:pPr>
-            <w:r>
-              <w:rPr>
-                <w:highlight w:val="red"/>
-              </w:rPr>
+            </w:pPr>
+            <w:r>
               <w:t>MH</w:t>
             </w:r>
           </w:p>
@@ -2770,14 +2754,8 @@
           <w:p>
             <w:pPr>
               <w:bidi w:val="0"/>
-              <w:rPr>
-                <w:highlight w:val="red"/>
-              </w:rPr>
-            </w:pPr>
-            <w:r>
-              <w:rPr>
-                <w:highlight w:val="red"/>
-              </w:rPr>
+            </w:pPr>
+            <w:r>
               <w:t>Low risk</w:t>
             </w:r>
           </w:p>
@@ -2795,9 +2773,6 @@
           <w:p>
             <w:pPr>
               <w:bidi w:val="0"/>
-              <w:rPr>
-                <w:highlight w:val="red"/>
-              </w:rPr>
             </w:pPr>
           </w:p>
         </w:tc>
@@ -3776,7 +3751,10 @@
               <w:bidi w:val="0"/>
             </w:pPr>
             <w:r>
-              <w:t>Transportation time</w:t>
+              <w:t xml:space="preserve">Transportation </w:t>
+            </w:r>
+            <w:r>
+              <w:t>deadline</w:t>
             </w:r>
           </w:p>
         </w:tc>
@@ -3795,8 +3773,68 @@
               <w:bidi w:val="0"/>
             </w:pPr>
             <w:r>
-              <w:t>Are there transportations that need to be done at a certain time</w:t>
-            </w:r>
+              <w:t xml:space="preserve">Are there </w:t>
+            </w:r>
+            <w:r>
+              <w:t>deadlines to transportations</w:t>
+            </w:r>
+          </w:p>
+        </w:tc>
+      </w:tr>
+      <w:tr>
+        <w:trPr>
+          <w:trHeight w:val="368"/>
+        </w:trPr>
+        <w:tc>
+          <w:tcPr>
+            <w:tcW w:w="1262" w:type="dxa"/>
+            <w:tcBorders>
+              <w:top w:val="single" w:sz="4" w:space="0" w:color="8EAADB"/>
+              <w:left w:val="single" w:sz="4" w:space="0" w:color="8EAADB"/>
+              <w:bottom w:val="single" w:sz="4" w:space="0" w:color="8EAADB"/>
+              <w:right w:val="single" w:sz="4" w:space="0" w:color="8EAADB"/>
+            </w:tcBorders>
+          </w:tcPr>
+          <w:p>
+            <w:pPr>
+              <w:numPr>
+                <w:ilvl w:val="0"/>
+                <w:numId w:val="2"/>
+              </w:numPr>
+              <w:bidi w:val="0"/>
+            </w:pPr>
+          </w:p>
+        </w:tc>
+        <w:tc>
+          <w:tcPr>
+            <w:tcW w:w="1858" w:type="dxa"/>
+            <w:tcBorders>
+              <w:top w:val="single" w:sz="4" w:space="0" w:color="8EAADB"/>
+              <w:left w:val="single" w:sz="4" w:space="0" w:color="8EAADB"/>
+              <w:bottom w:val="single" w:sz="4" w:space="0" w:color="8EAADB"/>
+              <w:right w:val="single" w:sz="4" w:space="0" w:color="8EAADB"/>
+            </w:tcBorders>
+          </w:tcPr>
+          <w:p>
+            <w:pPr>
+              <w:bidi w:val="0"/>
+            </w:pPr>
+          </w:p>
+        </w:tc>
+        <w:tc>
+          <w:tcPr>
+            <w:tcW w:w="7230" w:type="dxa"/>
+            <w:tcBorders>
+              <w:top w:val="single" w:sz="4" w:space="0" w:color="8EAADB"/>
+              <w:left w:val="single" w:sz="4" w:space="0" w:color="8EAADB"/>
+              <w:bottom w:val="single" w:sz="4" w:space="0" w:color="8EAADB"/>
+              <w:right w:val="single" w:sz="4" w:space="0" w:color="8EAADB"/>
+            </w:tcBorders>
+          </w:tcPr>
+          <w:p>
+            <w:pPr>
+              <w:bidi w:val="0"/>
+            </w:pPr>
           </w:p>
         </w:tc>
       </w:tr>

</xml_diff>

<commit_message>
code fixes and added UML diagram
</commit_message>
<xml_diff>
--- a/docs/Requirements.docx
+++ b/docs/Requirements.docx
@@ -344,6 +344,9 @@
             <w:pPr>
               <w:bidi w:val="0"/>
             </w:pPr>
+            <w:r>
+              <w:t>Done</w:t>
+            </w:r>
           </w:p>
         </w:tc>
       </w:tr>
@@ -480,6 +483,9 @@
             <w:pPr>
               <w:bidi w:val="0"/>
             </w:pPr>
+            <w:r>
+              <w:t>Done</w:t>
+            </w:r>
           </w:p>
         </w:tc>
       </w:tr>
@@ -622,6 +628,9 @@
             <w:pPr>
               <w:bidi w:val="0"/>
             </w:pPr>
+            <w:r>
+              <w:t>Done</w:t>
+            </w:r>
           </w:p>
         </w:tc>
       </w:tr>
@@ -764,6 +773,9 @@
             <w:pPr>
               <w:bidi w:val="0"/>
             </w:pPr>
+            <w:r>
+              <w:t>Done</w:t>
+            </w:r>
           </w:p>
         </w:tc>
       </w:tr>
@@ -906,6 +918,9 @@
             <w:pPr>
               <w:bidi w:val="0"/>
             </w:pPr>
+            <w:r>
+              <w:t>Done</w:t>
+            </w:r>
           </w:p>
         </w:tc>
       </w:tr>
@@ -1057,7 +1072,10 @@
               <w:bidi w:val="0"/>
             </w:pPr>
             <w:r>
-              <w:t>Low risk</w:t>
+              <w:t>High</w:t>
+            </w:r>
+            <w:r>
+              <w:t xml:space="preserve"> risk</w:t>
             </w:r>
           </w:p>
         </w:tc>
@@ -1075,6 +1093,9 @@
             <w:pPr>
               <w:bidi w:val="0"/>
             </w:pPr>
+            <w:r>
+              <w:t>Done</w:t>
+            </w:r>
           </w:p>
         </w:tc>
       </w:tr>
@@ -1211,6 +1232,9 @@
             <w:pPr>
               <w:bidi w:val="0"/>
             </w:pPr>
+            <w:r>
+              <w:t>Done</w:t>
+            </w:r>
           </w:p>
         </w:tc>
       </w:tr>
@@ -1291,19 +1315,7 @@
               <w:bidi w:val="0"/>
             </w:pPr>
             <w:r>
-              <w:t xml:space="preserve">The system will contain a dictionary with </w:t>
-            </w:r>
-            <w:r>
-              <w:t>an id</w:t>
-            </w:r>
-            <w:r>
-              <w:t xml:space="preserve"> and the list of items</w:t>
-            </w:r>
-            <w:r>
-              <w:t xml:space="preserve"> for every </w:t>
-            </w:r>
-            <w:r>
-              <w:t>destination</w:t>
+              <w:t>The system will contain the address, phone number and name of a contact person for every site</w:t>
             </w:r>
           </w:p>
         </w:tc>
@@ -1322,7 +1334,7 @@
               <w:bidi w:val="0"/>
             </w:pPr>
             <w:r>
-              <w:t>NTH</w:t>
+              <w:t>MH</w:t>
             </w:r>
           </w:p>
         </w:tc>
@@ -1359,6 +1371,9 @@
             <w:pPr>
               <w:bidi w:val="0"/>
             </w:pPr>
+            <w:r>
+              <w:t>Done</w:t>
+            </w:r>
           </w:p>
         </w:tc>
       </w:tr>
@@ -1439,7 +1454,7 @@
               <w:bidi w:val="0"/>
             </w:pPr>
             <w:r>
-              <w:t>The system will contain the address, phone number and name of a contact person for every site</w:t>
+              <w:t>The system will contain the plate number, model, net weight and the maximal weight for every truck</w:t>
             </w:r>
           </w:p>
         </w:tc>
@@ -1495,6 +1510,9 @@
             <w:pPr>
               <w:bidi w:val="0"/>
             </w:pPr>
+            <w:r>
+              <w:t>Done</w:t>
+            </w:r>
           </w:p>
         </w:tc>
       </w:tr>
@@ -1556,7 +1574,7 @@
               <w:bidi w:val="0"/>
             </w:pPr>
             <w:r>
-              <w:t>Non-Functional</w:t>
+              <w:t>Functional</w:t>
             </w:r>
           </w:p>
         </w:tc>
@@ -1575,7 +1593,13 @@
               <w:bidi w:val="0"/>
             </w:pPr>
             <w:r>
-              <w:t>The system will contain the plate number, model, net weight and the maximal weight for every truck</w:t>
+              <w:t xml:space="preserve">The system will </w:t>
+            </w:r>
+            <w:r>
+              <w:t>calculate the weight of the truck according to the items</w:t>
+            </w:r>
+            <w:r>
+              <w:t xml:space="preserve"> at the beginning of every transportation and when items are being added</w:t>
             </w:r>
           </w:p>
         </w:tc>
@@ -1630,7 +1654,13 @@
           <w:p>
             <w:pPr>
               <w:bidi w:val="0"/>
-            </w:pPr>
+              <w:rPr>
+                <w:highlight w:val="red"/>
+              </w:rPr>
+            </w:pPr>
+            <w:r>
+              <w:t>Done</w:t>
+            </w:r>
           </w:p>
         </w:tc>
       </w:tr>
@@ -1711,17 +1741,16 @@
               <w:bidi w:val="0"/>
             </w:pPr>
             <w:r>
-              <w:t xml:space="preserve">The system will </w:t>
-            </w:r>
-            <w:r>
-              <w:t>calculate the weight of the truck according to the items</w:t>
-            </w:r>
-            <w:r>
-              <w:t xml:space="preserve"> at the beginning of every </w:t>
-            </w:r>
-            <w:r>
-              <w:lastRenderedPageBreak/>
-              <w:t>transportation and when items are being added</w:t>
+              <w:t>The system will notify the transporta</w:t>
+            </w:r>
+            <w:r>
+              <w:t xml:space="preserve">tion manager if the weight of a truck is above </w:t>
+            </w:r>
+            <w:r>
+              <w:t>its</w:t>
+            </w:r>
+            <w:r>
+              <w:t xml:space="preserve"> maximum weight</w:t>
             </w:r>
           </w:p>
         </w:tc>
@@ -1740,7 +1769,6 @@
               <w:bidi w:val="0"/>
             </w:pPr>
             <w:r>
-              <w:lastRenderedPageBreak/>
               <w:t>MH</w:t>
             </w:r>
           </w:p>
@@ -1777,9 +1805,6 @@
           <w:p>
             <w:pPr>
               <w:bidi w:val="0"/>
-              <w:rPr>
-                <w:highlight w:val="red"/>
-              </w:rPr>
             </w:pPr>
           </w:p>
         </w:tc>
@@ -1861,16 +1886,13 @@
               <w:bidi w:val="0"/>
             </w:pPr>
             <w:r>
-              <w:t>The system will notify the transporta</w:t>
-            </w:r>
-            <w:r>
-              <w:t xml:space="preserve">tion manager if the weight of a truck is above </w:t>
-            </w:r>
-            <w:r>
-              <w:t>its</w:t>
-            </w:r>
-            <w:r>
-              <w:t xml:space="preserve"> maximum weight</w:t>
+              <w:t>The system needs to allow</w:t>
+            </w:r>
+            <w:r>
+              <w:t xml:space="preserve"> transportation manager and the driver</w:t>
+            </w:r>
+            <w:r>
+              <w:t xml:space="preserve"> to change and remove destinations, replace a truck and reduce the items being transported in every transportation</w:t>
             </w:r>
           </w:p>
         </w:tc>
@@ -1926,6 +1948,9 @@
             <w:pPr>
               <w:bidi w:val="0"/>
             </w:pPr>
+            <w:r>
+              <w:t>Done</w:t>
+            </w:r>
           </w:p>
         </w:tc>
       </w:tr>
@@ -2006,13 +2031,7 @@
               <w:bidi w:val="0"/>
             </w:pPr>
             <w:r>
-              <w:t>The system needs to allow</w:t>
-            </w:r>
-            <w:r>
-              <w:t xml:space="preserve"> transportation manager and the driver</w:t>
-            </w:r>
-            <w:r>
-              <w:t xml:space="preserve"> to change and remove destinations, replace a truck and reduce the items being transported in every transportation</w:t>
+              <w:t xml:space="preserve">For every change in a transportation the system will change the transportation document accordingly </w:t>
             </w:r>
           </w:p>
         </w:tc>
@@ -2068,6 +2087,9 @@
             <w:pPr>
               <w:bidi w:val="0"/>
             </w:pPr>
+            <w:r>
+              <w:t>Done</w:t>
+            </w:r>
           </w:p>
         </w:tc>
       </w:tr>
@@ -2127,9 +2149,12 @@
           <w:p>
             <w:pPr>
               <w:bidi w:val="0"/>
-            </w:pPr>
-            <w:r>
-              <w:t>Functional</w:t>
+              <w:rPr>
+                <w:rtl/>
+              </w:rPr>
+            </w:pPr>
+            <w:r>
+              <w:t>Non-Functional</w:t>
             </w:r>
           </w:p>
         </w:tc>
@@ -2148,7 +2173,13 @@
               <w:bidi w:val="0"/>
             </w:pPr>
             <w:r>
-              <w:t xml:space="preserve">For every change in a transportation the system will change the transportation document accordingly </w:t>
+              <w:t>The system will contain the license</w:t>
+            </w:r>
+            <w:r>
+              <w:t>s</w:t>
+            </w:r>
+            <w:r>
+              <w:t xml:space="preserve"> of every driver </w:t>
             </w:r>
           </w:p>
         </w:tc>
@@ -2204,6 +2235,9 @@
             <w:pPr>
               <w:bidi w:val="0"/>
             </w:pPr>
+            <w:r>
+              <w:t>Done</w:t>
+            </w:r>
           </w:p>
         </w:tc>
       </w:tr>
@@ -2263,12 +2297,9 @@
           <w:p>
             <w:pPr>
               <w:bidi w:val="0"/>
-              <w:rPr>
-                <w:rtl/>
-              </w:rPr>
-            </w:pPr>
-            <w:r>
-              <w:t>Non-Functional</w:t>
+            </w:pPr>
+            <w:r>
+              <w:t>Functional</w:t>
             </w:r>
           </w:p>
         </w:tc>
@@ -2287,13 +2318,7 @@
               <w:bidi w:val="0"/>
             </w:pPr>
             <w:r>
-              <w:t>The system will contain the license</w:t>
-            </w:r>
-            <w:r>
-              <w:t>s</w:t>
-            </w:r>
-            <w:r>
-              <w:t xml:space="preserve"> of every driver </w:t>
+              <w:t>The system will not allow drivers to be appointed to a transportation without an appropriate license</w:t>
             </w:r>
           </w:p>
         </w:tc>
@@ -2349,6 +2374,9 @@
             <w:pPr>
               <w:bidi w:val="0"/>
             </w:pPr>
+            <w:r>
+              <w:t>Done</w:t>
+            </w:r>
           </w:p>
         </w:tc>
       </w:tr>
@@ -2429,7 +2457,13 @@
               <w:bidi w:val="0"/>
             </w:pPr>
             <w:r>
-              <w:t>The system will not allow drivers to be appointed to a transportation without an appropriate license</w:t>
+              <w:t xml:space="preserve">The system will allow a transportation manager to appoint a driver to a transportation </w:t>
+            </w:r>
+            <w:r>
+              <w:t xml:space="preserve">while </w:t>
+            </w:r>
+            <w:r>
+              <w:t>adhering to the restrictions</w:t>
             </w:r>
           </w:p>
         </w:tc>
@@ -2485,6 +2519,9 @@
             <w:pPr>
               <w:bidi w:val="0"/>
             </w:pPr>
+            <w:r>
+              <w:t>Done</w:t>
+            </w:r>
           </w:p>
         </w:tc>
       </w:tr>
@@ -2565,13 +2602,10 @@
               <w:bidi w:val="0"/>
             </w:pPr>
             <w:r>
-              <w:t xml:space="preserve">The system will allow a transportation manager to appoint a driver to a transportation </w:t>
-            </w:r>
-            <w:r>
-              <w:t xml:space="preserve">while </w:t>
-            </w:r>
-            <w:r>
-              <w:t>adhering to the restrictions</w:t>
+              <w:t xml:space="preserve">The system will </w:t>
+            </w:r>
+            <w:r>
+              <w:t>allow the transportation manager to appoint a truck to a transportation</w:t>
             </w:r>
           </w:p>
         </w:tc>
@@ -2627,6 +2661,9 @@
             <w:pPr>
               <w:bidi w:val="0"/>
             </w:pPr>
+            <w:r>
+              <w:t>Done</w:t>
+            </w:r>
           </w:p>
         </w:tc>
       </w:tr>
@@ -2707,18 +2744,7 @@
               <w:bidi w:val="0"/>
             </w:pPr>
             <w:r>
-              <w:t xml:space="preserve">The system will </w:t>
-            </w:r>
-            <w:r>
-              <w:t xml:space="preserve">allow the transportation manager to appoint a truck </w:t>
-            </w:r>
-            <w:proofErr w:type="gramStart"/>
-            <w:r>
-              <w:t>to</w:t>
-            </w:r>
-            <w:proofErr w:type="gramEnd"/>
-            <w:r>
-              <w:t xml:space="preserve"> a transportation</w:t>
+              <w:t>The system will not allow to insert a document with an id of a document that exist in the system</w:t>
             </w:r>
           </w:p>
         </w:tc>
@@ -2774,6 +2800,9 @@
             <w:pPr>
               <w:bidi w:val="0"/>
             </w:pPr>
+            <w:r>
+              <w:t>Done</w:t>
+            </w:r>
           </w:p>
         </w:tc>
       </w:tr>
@@ -2854,7 +2883,7 @@
               <w:bidi w:val="0"/>
             </w:pPr>
             <w:r>
-              <w:t>The system will not allow to insert a document with an id of a document that exist in the system</w:t>
+              <w:t>The system needs to notify the transportation manager if the transportation needs to go through more then one shipment area</w:t>
             </w:r>
           </w:p>
         </w:tc>
@@ -2909,7 +2938,13 @@
           <w:p>
             <w:pPr>
               <w:bidi w:val="0"/>
-            </w:pPr>
+              <w:rPr>
+                <w:highlight w:val="red"/>
+              </w:rPr>
+            </w:pPr>
+            <w:r>
+              <w:t>Done</w:t>
+            </w:r>
           </w:p>
         </w:tc>
       </w:tr>
@@ -2990,7 +3025,16 @@
               <w:bidi w:val="0"/>
             </w:pPr>
             <w:r>
-              <w:t>The system needs to notify the transportation manager if the transportation needs to go through more then one shipment area</w:t>
+              <w:t>The system will</w:t>
+            </w:r>
+            <w:r>
+              <w:t xml:space="preserve"> allow drivers to</w:t>
+            </w:r>
+            <w:r>
+              <w:t xml:space="preserve"> document unforeseen </w:t>
+            </w:r>
+            <w:r>
+              <w:t>accident's in a transportation</w:t>
             </w:r>
           </w:p>
         </w:tc>
@@ -3045,10 +3089,10 @@
           <w:p>
             <w:pPr>
               <w:bidi w:val="0"/>
-              <w:rPr>
-                <w:highlight w:val="red"/>
-              </w:rPr>
-            </w:pPr>
+            </w:pPr>
+            <w:r>
+              <w:t>Done</w:t>
+            </w:r>
           </w:p>
         </w:tc>
       </w:tr>
@@ -3129,16 +3173,7 @@
               <w:bidi w:val="0"/>
             </w:pPr>
             <w:r>
-              <w:t>The system will</w:t>
-            </w:r>
-            <w:r>
-              <w:t xml:space="preserve"> allow drivers to</w:t>
-            </w:r>
-            <w:r>
-              <w:t xml:space="preserve"> document unforeseen </w:t>
-            </w:r>
-            <w:r>
-              <w:t>accident's in a transportation</w:t>
+              <w:t>The system should be able to display all of the documents to the users</w:t>
             </w:r>
           </w:p>
         </w:tc>
@@ -3194,6 +3229,9 @@
             <w:pPr>
               <w:bidi w:val="0"/>
             </w:pPr>
+            <w:r>
+              <w:t>Done</w:t>
+            </w:r>
           </w:p>
         </w:tc>
       </w:tr>
@@ -3274,7 +3312,11 @@
               <w:bidi w:val="0"/>
             </w:pPr>
             <w:r>
-              <w:t>The system should be able to display all of the documents to the users</w:t>
+              <w:t xml:space="preserve">The system should allow transportation manager to add and </w:t>
+            </w:r>
+            <w:r>
+              <w:lastRenderedPageBreak/>
+              <w:t>remove trucks and drivers to the system</w:t>
             </w:r>
           </w:p>
         </w:tc>
@@ -3293,6 +3335,7 @@
               <w:bidi w:val="0"/>
             </w:pPr>
             <w:r>
+              <w:lastRenderedPageBreak/>
               <w:t>MH</w:t>
             </w:r>
           </w:p>
@@ -3330,6 +3373,9 @@
             <w:pPr>
               <w:bidi w:val="0"/>
             </w:pPr>
+            <w:r>
+              <w:t>Done</w:t>
+            </w:r>
           </w:p>
         </w:tc>
       </w:tr>
@@ -3410,142 +3456,6 @@
               <w:bidi w:val="0"/>
             </w:pPr>
             <w:r>
-              <w:t>The system should allow transportation manager to add and remove trucks and drivers to the system</w:t>
-            </w:r>
-          </w:p>
-        </w:tc>
-        <w:tc>
-          <w:tcPr>
-            <w:tcW w:w="1019" w:type="dxa"/>
-            <w:tcBorders>
-              <w:top w:val="single" w:sz="4" w:space="0" w:color="8EAADB"/>
-              <w:left w:val="single" w:sz="4" w:space="0" w:color="8EAADB"/>
-              <w:bottom w:val="single" w:sz="4" w:space="0" w:color="8EAADB"/>
-              <w:right w:val="single" w:sz="4" w:space="0" w:color="8EAADB"/>
-            </w:tcBorders>
-          </w:tcPr>
-          <w:p>
-            <w:pPr>
-              <w:bidi w:val="0"/>
-            </w:pPr>
-            <w:r>
-              <w:t>MH</w:t>
-            </w:r>
-          </w:p>
-        </w:tc>
-        <w:tc>
-          <w:tcPr>
-            <w:tcW w:w="1417" w:type="dxa"/>
-            <w:tcBorders>
-              <w:top w:val="single" w:sz="4" w:space="0" w:color="8EAADB"/>
-              <w:left w:val="single" w:sz="4" w:space="0" w:color="8EAADB"/>
-              <w:bottom w:val="single" w:sz="4" w:space="0" w:color="8EAADB"/>
-              <w:right w:val="single" w:sz="4" w:space="0" w:color="8EAADB"/>
-            </w:tcBorders>
-          </w:tcPr>
-          <w:p>
-            <w:pPr>
-              <w:bidi w:val="0"/>
-            </w:pPr>
-            <w:r>
-              <w:t>Low risk</w:t>
-            </w:r>
-          </w:p>
-        </w:tc>
-        <w:tc>
-          <w:tcPr>
-            <w:tcW w:w="1278" w:type="dxa"/>
-            <w:tcBorders>
-              <w:top w:val="single" w:sz="4" w:space="0" w:color="8EAADB"/>
-              <w:left w:val="single" w:sz="4" w:space="0" w:color="8EAADB"/>
-              <w:bottom w:val="single" w:sz="4" w:space="0" w:color="8EAADB"/>
-              <w:right w:val="single" w:sz="4" w:space="0" w:color="8EAADB"/>
-            </w:tcBorders>
-          </w:tcPr>
-          <w:p>
-            <w:pPr>
-              <w:bidi w:val="0"/>
-            </w:pPr>
-          </w:p>
-        </w:tc>
-      </w:tr>
-      <w:tr>
-        <w:trPr>
-          <w:trHeight w:val="420"/>
-        </w:trPr>
-        <w:tc>
-          <w:tcPr>
-            <w:tcW w:w="734" w:type="dxa"/>
-            <w:tcBorders>
-              <w:top w:val="single" w:sz="4" w:space="0" w:color="8EAADB"/>
-              <w:left w:val="single" w:sz="4" w:space="0" w:color="8EAADB"/>
-              <w:bottom w:val="single" w:sz="4" w:space="0" w:color="8EAADB"/>
-              <w:right w:val="single" w:sz="4" w:space="0" w:color="8EAADB"/>
-            </w:tcBorders>
-          </w:tcPr>
-          <w:p>
-            <w:pPr>
-              <w:numPr>
-                <w:ilvl w:val="0"/>
-                <w:numId w:val="1"/>
-              </w:numPr>
-              <w:bidi w:val="0"/>
-            </w:pPr>
-          </w:p>
-        </w:tc>
-        <w:tc>
-          <w:tcPr>
-            <w:tcW w:w="1677" w:type="dxa"/>
-            <w:tcBorders>
-              <w:top w:val="single" w:sz="4" w:space="0" w:color="8EAADB"/>
-              <w:left w:val="single" w:sz="4" w:space="0" w:color="8EAADB"/>
-              <w:bottom w:val="single" w:sz="4" w:space="0" w:color="8EAADB"/>
-              <w:right w:val="single" w:sz="4" w:space="0" w:color="8EAADB"/>
-            </w:tcBorders>
-          </w:tcPr>
-          <w:p>
-            <w:pPr>
-              <w:bidi w:val="0"/>
-            </w:pPr>
-            <w:r>
-              <w:t>transportation</w:t>
-            </w:r>
-          </w:p>
-        </w:tc>
-        <w:tc>
-          <w:tcPr>
-            <w:tcW w:w="1701" w:type="dxa"/>
-            <w:tcBorders>
-              <w:top w:val="single" w:sz="4" w:space="0" w:color="8EAADB"/>
-              <w:left w:val="single" w:sz="4" w:space="0" w:color="8EAADB"/>
-              <w:bottom w:val="single" w:sz="4" w:space="0" w:color="8EAADB"/>
-              <w:right w:val="single" w:sz="4" w:space="0" w:color="8EAADB"/>
-            </w:tcBorders>
-          </w:tcPr>
-          <w:p>
-            <w:pPr>
-              <w:bidi w:val="0"/>
-            </w:pPr>
-            <w:r>
-              <w:t>Functional</w:t>
-            </w:r>
-          </w:p>
-        </w:tc>
-        <w:tc>
-          <w:tcPr>
-            <w:tcW w:w="3543" w:type="dxa"/>
-            <w:tcBorders>
-              <w:top w:val="single" w:sz="4" w:space="0" w:color="8EAADB"/>
-              <w:left w:val="single" w:sz="4" w:space="0" w:color="8EAADB"/>
-              <w:bottom w:val="single" w:sz="4" w:space="0" w:color="8EAADB"/>
-              <w:right w:val="single" w:sz="4" w:space="0" w:color="8EAADB"/>
-            </w:tcBorders>
-          </w:tcPr>
-          <w:p>
-            <w:pPr>
-              <w:bidi w:val="0"/>
-            </w:pPr>
-            <w:r>
               <w:t>The System will notify the transportation manager if there are no eligible drivers for a transportation</w:t>
             </w:r>
           </w:p>
@@ -3605,6 +3515,9 @@
                 <w:highlight w:val="red"/>
               </w:rPr>
             </w:pPr>
+            <w:r>
+              <w:t>Done</w:t>
+            </w:r>
           </w:p>
         </w:tc>
       </w:tr>
@@ -4031,6 +3944,9 @@
               <w:bidi w:val="0"/>
               <w:jc w:val="center"/>
             </w:pPr>
+            <w:r>
+              <w:t>User username</w:t>
+            </w:r>
           </w:p>
         </w:tc>
         <w:tc>
@@ -4047,6 +3963,9 @@
             <w:pPr>
               <w:bidi w:val="0"/>
             </w:pPr>
+            <w:r>
+              <w:t xml:space="preserve">Should the user username be unique </w:t>
+            </w:r>
           </w:p>
         </w:tc>
         <w:tc>
@@ -4063,6 +3982,9 @@
             <w:pPr>
               <w:bidi w:val="0"/>
             </w:pPr>
+            <w:r>
+              <w:t>yes</w:t>
+            </w:r>
           </w:p>
         </w:tc>
         <w:tc>
@@ -4137,6 +4059,9 @@
               <w:bidi w:val="0"/>
               <w:jc w:val="center"/>
             </w:pPr>
+            <w:r>
+              <w:t>errors</w:t>
+            </w:r>
           </w:p>
         </w:tc>
         <w:tc>
@@ -4153,6 +4078,9 @@
             <w:pPr>
               <w:bidi w:val="0"/>
             </w:pPr>
+            <w:r>
+              <w:t>What should we do if there is a problem in the user input</w:t>
+            </w:r>
           </w:p>
         </w:tc>
         <w:tc>
@@ -4169,6 +4097,9 @@
             <w:pPr>
               <w:bidi w:val="0"/>
             </w:pPr>
+            <w:r>
+              <w:t>Print what the problem is and continue with                                                                                                                   the rest of the program</w:t>
+            </w:r>
           </w:p>
         </w:tc>
         <w:tc>
@@ -4243,6 +4174,9 @@
               <w:bidi w:val="0"/>
               <w:jc w:val="center"/>
             </w:pPr>
+            <w:r>
+              <w:t>Terminating the program</w:t>
+            </w:r>
           </w:p>
         </w:tc>
         <w:tc>
@@ -4259,6 +4193,9 @@
             <w:pPr>
               <w:bidi w:val="0"/>
             </w:pPr>
+            <w:r>
+              <w:t>When should we terminate the program</w:t>
+            </w:r>
           </w:p>
         </w:tc>
         <w:tc>
@@ -4275,6 +4212,9 @@
             <w:pPr>
               <w:bidi w:val="0"/>
             </w:pPr>
+            <w:r>
+              <w:t>When the user decides</w:t>
+            </w:r>
           </w:p>
         </w:tc>
         <w:tc>

</xml_diff>

<commit_message>
new branch for assignment 2
</commit_message>
<xml_diff>
--- a/docs/Requirements.docx
+++ b/docs/Requirements.docx
@@ -865,9 +865,6 @@
           <w:p>
             <w:pPr>
               <w:bidi w:val="0"/>
-              <w:rPr>
-                <w:rFonts w:hint="cs"/>
-              </w:rPr>
             </w:pPr>
             <w:r>
               <w:t xml:space="preserve">  </w:t>
@@ -3633,7 +3630,3028 @@
           </w:p>
         </w:tc>
       </w:tr>
+      <w:tr>
+        <w:trPr>
+          <w:trHeight w:val="420"/>
+        </w:trPr>
+        <w:tc>
+          <w:tcPr>
+            <w:tcW w:w="734" w:type="dxa"/>
+            <w:tcBorders>
+              <w:top w:val="single" w:sz="4" w:space="0" w:color="8EAADB"/>
+              <w:left w:val="single" w:sz="4" w:space="0" w:color="8EAADB"/>
+              <w:bottom w:val="single" w:sz="4" w:space="0" w:color="8EAADB"/>
+              <w:right w:val="single" w:sz="4" w:space="0" w:color="8EAADB"/>
+            </w:tcBorders>
+          </w:tcPr>
+          <w:p>
+            <w:pPr>
+              <w:numPr>
+                <w:ilvl w:val="0"/>
+                <w:numId w:val="1"/>
+              </w:numPr>
+              <w:bidi w:val="0"/>
+            </w:pPr>
+          </w:p>
+        </w:tc>
+        <w:tc>
+          <w:tcPr>
+            <w:tcW w:w="1677" w:type="dxa"/>
+            <w:tcBorders>
+              <w:top w:val="single" w:sz="4" w:space="0" w:color="8EAADB"/>
+              <w:left w:val="single" w:sz="4" w:space="0" w:color="8EAADB"/>
+              <w:bottom w:val="single" w:sz="4" w:space="0" w:color="8EAADB"/>
+              <w:right w:val="single" w:sz="4" w:space="0" w:color="8EAADB"/>
+            </w:tcBorders>
+          </w:tcPr>
+          <w:p>
+            <w:pPr>
+              <w:bidi w:val="0"/>
+            </w:pPr>
+            <w:proofErr w:type="spellStart"/>
+            <w:r>
+              <w:t>Transportation+hr</w:t>
+            </w:r>
+            <w:proofErr w:type="spellEnd"/>
+          </w:p>
+        </w:tc>
+        <w:tc>
+          <w:tcPr>
+            <w:tcW w:w="1701" w:type="dxa"/>
+            <w:tcBorders>
+              <w:top w:val="single" w:sz="4" w:space="0" w:color="8EAADB"/>
+              <w:left w:val="single" w:sz="4" w:space="0" w:color="8EAADB"/>
+              <w:bottom w:val="single" w:sz="4" w:space="0" w:color="8EAADB"/>
+              <w:right w:val="single" w:sz="4" w:space="0" w:color="8EAADB"/>
+            </w:tcBorders>
+          </w:tcPr>
+          <w:p>
+            <w:pPr>
+              <w:bidi w:val="0"/>
+            </w:pPr>
+            <w:r>
+              <w:t>Functional</w:t>
+            </w:r>
+          </w:p>
+        </w:tc>
+        <w:tc>
+          <w:tcPr>
+            <w:tcW w:w="3543" w:type="dxa"/>
+            <w:tcBorders>
+              <w:top w:val="single" w:sz="4" w:space="0" w:color="8EAADB"/>
+              <w:left w:val="single" w:sz="4" w:space="0" w:color="8EAADB"/>
+              <w:bottom w:val="single" w:sz="4" w:space="0" w:color="8EAADB"/>
+              <w:right w:val="single" w:sz="4" w:space="0" w:color="8EAADB"/>
+            </w:tcBorders>
+          </w:tcPr>
+          <w:p>
+            <w:pPr>
+              <w:bidi w:val="0"/>
+              <w:rPr>
+                <w:rFonts w:hint="cs"/>
+                <w:rtl/>
+              </w:rPr>
+            </w:pPr>
+            <w:r>
+              <w:rPr>
+                <w:rFonts w:hint="cs"/>
+                <w:rtl/>
+              </w:rPr>
+              <w:t>המערכת תוכל לשבץ נהג להובלה רק אם הוא עובד במשמרת בזמן שההובלה יוצאת</w:t>
+            </w:r>
+          </w:p>
+        </w:tc>
+        <w:tc>
+          <w:tcPr>
+            <w:tcW w:w="1019" w:type="dxa"/>
+            <w:tcBorders>
+              <w:top w:val="single" w:sz="4" w:space="0" w:color="8EAADB"/>
+              <w:left w:val="single" w:sz="4" w:space="0" w:color="8EAADB"/>
+              <w:bottom w:val="single" w:sz="4" w:space="0" w:color="8EAADB"/>
+              <w:right w:val="single" w:sz="4" w:space="0" w:color="8EAADB"/>
+            </w:tcBorders>
+          </w:tcPr>
+          <w:p>
+            <w:pPr>
+              <w:bidi w:val="0"/>
+            </w:pPr>
+            <w:r>
+              <w:t>MH</w:t>
+            </w:r>
+          </w:p>
+        </w:tc>
+        <w:tc>
+          <w:tcPr>
+            <w:tcW w:w="1417" w:type="dxa"/>
+            <w:tcBorders>
+              <w:top w:val="single" w:sz="4" w:space="0" w:color="8EAADB"/>
+              <w:left w:val="single" w:sz="4" w:space="0" w:color="8EAADB"/>
+              <w:bottom w:val="single" w:sz="4" w:space="0" w:color="8EAADB"/>
+              <w:right w:val="single" w:sz="4" w:space="0" w:color="8EAADB"/>
+            </w:tcBorders>
+          </w:tcPr>
+          <w:p>
+            <w:pPr>
+              <w:bidi w:val="0"/>
+            </w:pPr>
+            <w:r>
+              <w:t>Low risk</w:t>
+            </w:r>
+          </w:p>
+        </w:tc>
+        <w:tc>
+          <w:tcPr>
+            <w:tcW w:w="1278" w:type="dxa"/>
+            <w:tcBorders>
+              <w:top w:val="single" w:sz="4" w:space="0" w:color="8EAADB"/>
+              <w:left w:val="single" w:sz="4" w:space="0" w:color="8EAADB"/>
+              <w:bottom w:val="single" w:sz="4" w:space="0" w:color="8EAADB"/>
+              <w:right w:val="single" w:sz="4" w:space="0" w:color="8EAADB"/>
+            </w:tcBorders>
+          </w:tcPr>
+          <w:p>
+            <w:pPr>
+              <w:bidi w:val="0"/>
+            </w:pPr>
+          </w:p>
+        </w:tc>
+      </w:tr>
+      <w:tr>
+        <w:trPr>
+          <w:trHeight w:val="420"/>
+        </w:trPr>
+        <w:tc>
+          <w:tcPr>
+            <w:tcW w:w="734" w:type="dxa"/>
+            <w:tcBorders>
+              <w:top w:val="single" w:sz="4" w:space="0" w:color="8EAADB"/>
+              <w:left w:val="single" w:sz="4" w:space="0" w:color="8EAADB"/>
+              <w:bottom w:val="single" w:sz="4" w:space="0" w:color="8EAADB"/>
+              <w:right w:val="single" w:sz="4" w:space="0" w:color="8EAADB"/>
+            </w:tcBorders>
+          </w:tcPr>
+          <w:p>
+            <w:pPr>
+              <w:numPr>
+                <w:ilvl w:val="0"/>
+                <w:numId w:val="1"/>
+              </w:numPr>
+              <w:bidi w:val="0"/>
+            </w:pPr>
+          </w:p>
+        </w:tc>
+        <w:tc>
+          <w:tcPr>
+            <w:tcW w:w="1677" w:type="dxa"/>
+            <w:tcBorders>
+              <w:top w:val="single" w:sz="4" w:space="0" w:color="8EAADB"/>
+              <w:left w:val="single" w:sz="4" w:space="0" w:color="8EAADB"/>
+              <w:bottom w:val="single" w:sz="4" w:space="0" w:color="8EAADB"/>
+              <w:right w:val="single" w:sz="4" w:space="0" w:color="8EAADB"/>
+            </w:tcBorders>
+          </w:tcPr>
+          <w:p>
+            <w:pPr>
+              <w:bidi w:val="0"/>
+            </w:pPr>
+            <w:proofErr w:type="spellStart"/>
+            <w:r>
+              <w:t>Transportation+hr</w:t>
+            </w:r>
+            <w:proofErr w:type="spellEnd"/>
+          </w:p>
+        </w:tc>
+        <w:tc>
+          <w:tcPr>
+            <w:tcW w:w="1701" w:type="dxa"/>
+            <w:tcBorders>
+              <w:top w:val="single" w:sz="4" w:space="0" w:color="8EAADB"/>
+              <w:left w:val="single" w:sz="4" w:space="0" w:color="8EAADB"/>
+              <w:bottom w:val="single" w:sz="4" w:space="0" w:color="8EAADB"/>
+              <w:right w:val="single" w:sz="4" w:space="0" w:color="8EAADB"/>
+            </w:tcBorders>
+          </w:tcPr>
+          <w:p>
+            <w:pPr>
+              <w:bidi w:val="0"/>
+            </w:pPr>
+            <w:r>
+              <w:t>Functional</w:t>
+            </w:r>
+          </w:p>
+        </w:tc>
+        <w:tc>
+          <w:tcPr>
+            <w:tcW w:w="3543" w:type="dxa"/>
+            <w:tcBorders>
+              <w:top w:val="single" w:sz="4" w:space="0" w:color="8EAADB"/>
+              <w:left w:val="single" w:sz="4" w:space="0" w:color="8EAADB"/>
+              <w:bottom w:val="single" w:sz="4" w:space="0" w:color="8EAADB"/>
+              <w:right w:val="single" w:sz="4" w:space="0" w:color="8EAADB"/>
+            </w:tcBorders>
+          </w:tcPr>
+          <w:p>
+            <w:pPr>
+              <w:bidi w:val="0"/>
+            </w:pPr>
+            <w:r>
+              <w:rPr>
+                <w:rFonts w:hint="cs"/>
+                <w:rtl/>
+              </w:rPr>
+              <w:t>המערכת תדרוש שיהיה מחסנאי בזמן הגעת הובלה</w:t>
+            </w:r>
+          </w:p>
+        </w:tc>
+        <w:tc>
+          <w:tcPr>
+            <w:tcW w:w="1019" w:type="dxa"/>
+            <w:tcBorders>
+              <w:top w:val="single" w:sz="4" w:space="0" w:color="8EAADB"/>
+              <w:left w:val="single" w:sz="4" w:space="0" w:color="8EAADB"/>
+              <w:bottom w:val="single" w:sz="4" w:space="0" w:color="8EAADB"/>
+              <w:right w:val="single" w:sz="4" w:space="0" w:color="8EAADB"/>
+            </w:tcBorders>
+          </w:tcPr>
+          <w:p>
+            <w:pPr>
+              <w:bidi w:val="0"/>
+            </w:pPr>
+            <w:r>
+              <w:t>MH</w:t>
+            </w:r>
+          </w:p>
+        </w:tc>
+        <w:tc>
+          <w:tcPr>
+            <w:tcW w:w="1417" w:type="dxa"/>
+            <w:tcBorders>
+              <w:top w:val="single" w:sz="4" w:space="0" w:color="8EAADB"/>
+              <w:left w:val="single" w:sz="4" w:space="0" w:color="8EAADB"/>
+              <w:bottom w:val="single" w:sz="4" w:space="0" w:color="8EAADB"/>
+              <w:right w:val="single" w:sz="4" w:space="0" w:color="8EAADB"/>
+            </w:tcBorders>
+          </w:tcPr>
+          <w:p>
+            <w:pPr>
+              <w:bidi w:val="0"/>
+            </w:pPr>
+            <w:r>
+              <w:t>Low risk</w:t>
+            </w:r>
+          </w:p>
+        </w:tc>
+        <w:tc>
+          <w:tcPr>
+            <w:tcW w:w="1278" w:type="dxa"/>
+            <w:tcBorders>
+              <w:top w:val="single" w:sz="4" w:space="0" w:color="8EAADB"/>
+              <w:left w:val="single" w:sz="4" w:space="0" w:color="8EAADB"/>
+              <w:bottom w:val="single" w:sz="4" w:space="0" w:color="8EAADB"/>
+              <w:right w:val="single" w:sz="4" w:space="0" w:color="8EAADB"/>
+            </w:tcBorders>
+          </w:tcPr>
+          <w:p>
+            <w:pPr>
+              <w:bidi w:val="0"/>
+            </w:pPr>
+          </w:p>
+        </w:tc>
+      </w:tr>
+      <w:tr>
+        <w:trPr>
+          <w:trHeight w:val="420"/>
+        </w:trPr>
+        <w:tc>
+          <w:tcPr>
+            <w:tcW w:w="734" w:type="dxa"/>
+            <w:tcBorders>
+              <w:top w:val="single" w:sz="4" w:space="0" w:color="8EAADB"/>
+              <w:left w:val="single" w:sz="4" w:space="0" w:color="8EAADB"/>
+              <w:bottom w:val="single" w:sz="4" w:space="0" w:color="8EAADB"/>
+              <w:right w:val="single" w:sz="4" w:space="0" w:color="8EAADB"/>
+            </w:tcBorders>
+          </w:tcPr>
+          <w:p>
+            <w:pPr>
+              <w:numPr>
+                <w:ilvl w:val="0"/>
+                <w:numId w:val="1"/>
+              </w:numPr>
+              <w:bidi w:val="0"/>
+            </w:pPr>
+          </w:p>
+        </w:tc>
+        <w:tc>
+          <w:tcPr>
+            <w:tcW w:w="1677" w:type="dxa"/>
+            <w:tcBorders>
+              <w:top w:val="single" w:sz="4" w:space="0" w:color="8EAADB"/>
+              <w:left w:val="single" w:sz="4" w:space="0" w:color="8EAADB"/>
+              <w:bottom w:val="single" w:sz="4" w:space="0" w:color="8EAADB"/>
+              <w:right w:val="single" w:sz="4" w:space="0" w:color="8EAADB"/>
+            </w:tcBorders>
+          </w:tcPr>
+          <w:p>
+            <w:pPr>
+              <w:bidi w:val="0"/>
+            </w:pPr>
+          </w:p>
+        </w:tc>
+        <w:tc>
+          <w:tcPr>
+            <w:tcW w:w="1701" w:type="dxa"/>
+            <w:tcBorders>
+              <w:top w:val="single" w:sz="4" w:space="0" w:color="8EAADB"/>
+              <w:left w:val="single" w:sz="4" w:space="0" w:color="8EAADB"/>
+              <w:bottom w:val="single" w:sz="4" w:space="0" w:color="8EAADB"/>
+              <w:right w:val="single" w:sz="4" w:space="0" w:color="8EAADB"/>
+            </w:tcBorders>
+          </w:tcPr>
+          <w:p>
+            <w:pPr>
+              <w:bidi w:val="0"/>
+            </w:pPr>
+          </w:p>
+        </w:tc>
+        <w:tc>
+          <w:tcPr>
+            <w:tcW w:w="3543" w:type="dxa"/>
+            <w:tcBorders>
+              <w:top w:val="single" w:sz="4" w:space="0" w:color="8EAADB"/>
+              <w:left w:val="single" w:sz="4" w:space="0" w:color="8EAADB"/>
+              <w:bottom w:val="single" w:sz="4" w:space="0" w:color="8EAADB"/>
+              <w:right w:val="single" w:sz="4" w:space="0" w:color="8EAADB"/>
+            </w:tcBorders>
+          </w:tcPr>
+          <w:p>
+            <w:pPr>
+              <w:bidi w:val="0"/>
+              <w:rPr>
+                <w:rtl/>
+              </w:rPr>
+            </w:pPr>
+          </w:p>
+        </w:tc>
+        <w:tc>
+          <w:tcPr>
+            <w:tcW w:w="1019" w:type="dxa"/>
+            <w:tcBorders>
+              <w:top w:val="single" w:sz="4" w:space="0" w:color="8EAADB"/>
+              <w:left w:val="single" w:sz="4" w:space="0" w:color="8EAADB"/>
+              <w:bottom w:val="single" w:sz="4" w:space="0" w:color="8EAADB"/>
+              <w:right w:val="single" w:sz="4" w:space="0" w:color="8EAADB"/>
+            </w:tcBorders>
+          </w:tcPr>
+          <w:p>
+            <w:pPr>
+              <w:bidi w:val="0"/>
+            </w:pPr>
+          </w:p>
+        </w:tc>
+        <w:tc>
+          <w:tcPr>
+            <w:tcW w:w="1417" w:type="dxa"/>
+            <w:tcBorders>
+              <w:top w:val="single" w:sz="4" w:space="0" w:color="8EAADB"/>
+              <w:left w:val="single" w:sz="4" w:space="0" w:color="8EAADB"/>
+              <w:bottom w:val="single" w:sz="4" w:space="0" w:color="8EAADB"/>
+              <w:right w:val="single" w:sz="4" w:space="0" w:color="8EAADB"/>
+            </w:tcBorders>
+          </w:tcPr>
+          <w:p>
+            <w:pPr>
+              <w:bidi w:val="0"/>
+            </w:pPr>
+          </w:p>
+        </w:tc>
+        <w:tc>
+          <w:tcPr>
+            <w:tcW w:w="1278" w:type="dxa"/>
+            <w:tcBorders>
+              <w:top w:val="single" w:sz="4" w:space="0" w:color="8EAADB"/>
+              <w:left w:val="single" w:sz="4" w:space="0" w:color="8EAADB"/>
+              <w:bottom w:val="single" w:sz="4" w:space="0" w:color="8EAADB"/>
+              <w:right w:val="single" w:sz="4" w:space="0" w:color="8EAADB"/>
+            </w:tcBorders>
+          </w:tcPr>
+          <w:p>
+            <w:pPr>
+              <w:bidi w:val="0"/>
+            </w:pPr>
+          </w:p>
+        </w:tc>
+      </w:tr>
+      <w:tr>
+        <w:trPr>
+          <w:trHeight w:val="420"/>
+        </w:trPr>
+        <w:tc>
+          <w:tcPr>
+            <w:tcW w:w="734" w:type="dxa"/>
+            <w:tcBorders>
+              <w:top w:val="single" w:sz="4" w:space="0" w:color="8EAADB"/>
+              <w:left w:val="single" w:sz="4" w:space="0" w:color="8EAADB"/>
+              <w:bottom w:val="single" w:sz="4" w:space="0" w:color="8EAADB"/>
+              <w:right w:val="single" w:sz="4" w:space="0" w:color="8EAADB"/>
+            </w:tcBorders>
+          </w:tcPr>
+          <w:p>
+            <w:pPr>
+              <w:numPr>
+                <w:ilvl w:val="0"/>
+                <w:numId w:val="1"/>
+              </w:numPr>
+              <w:bidi w:val="0"/>
+            </w:pPr>
+          </w:p>
+        </w:tc>
+        <w:tc>
+          <w:tcPr>
+            <w:tcW w:w="1677" w:type="dxa"/>
+            <w:tcBorders>
+              <w:top w:val="single" w:sz="4" w:space="0" w:color="8EAADB"/>
+              <w:left w:val="single" w:sz="4" w:space="0" w:color="8EAADB"/>
+              <w:bottom w:val="single" w:sz="4" w:space="0" w:color="8EAADB"/>
+              <w:right w:val="single" w:sz="4" w:space="0" w:color="8EAADB"/>
+            </w:tcBorders>
+          </w:tcPr>
+          <w:p>
+            <w:pPr>
+              <w:bidi w:val="0"/>
+            </w:pPr>
+          </w:p>
+        </w:tc>
+        <w:tc>
+          <w:tcPr>
+            <w:tcW w:w="1701" w:type="dxa"/>
+            <w:tcBorders>
+              <w:top w:val="single" w:sz="4" w:space="0" w:color="8EAADB"/>
+              <w:left w:val="single" w:sz="4" w:space="0" w:color="8EAADB"/>
+              <w:bottom w:val="single" w:sz="4" w:space="0" w:color="8EAADB"/>
+              <w:right w:val="single" w:sz="4" w:space="0" w:color="8EAADB"/>
+            </w:tcBorders>
+          </w:tcPr>
+          <w:p>
+            <w:pPr>
+              <w:bidi w:val="0"/>
+            </w:pPr>
+          </w:p>
+        </w:tc>
+        <w:tc>
+          <w:tcPr>
+            <w:tcW w:w="3543" w:type="dxa"/>
+            <w:tcBorders>
+              <w:top w:val="single" w:sz="4" w:space="0" w:color="8EAADB"/>
+              <w:left w:val="single" w:sz="4" w:space="0" w:color="8EAADB"/>
+              <w:bottom w:val="single" w:sz="4" w:space="0" w:color="8EAADB"/>
+              <w:right w:val="single" w:sz="4" w:space="0" w:color="8EAADB"/>
+            </w:tcBorders>
+          </w:tcPr>
+          <w:p>
+            <w:pPr>
+              <w:bidi w:val="0"/>
+              <w:rPr>
+                <w:rtl/>
+              </w:rPr>
+            </w:pPr>
+          </w:p>
+        </w:tc>
+        <w:tc>
+          <w:tcPr>
+            <w:tcW w:w="1019" w:type="dxa"/>
+            <w:tcBorders>
+              <w:top w:val="single" w:sz="4" w:space="0" w:color="8EAADB"/>
+              <w:left w:val="single" w:sz="4" w:space="0" w:color="8EAADB"/>
+              <w:bottom w:val="single" w:sz="4" w:space="0" w:color="8EAADB"/>
+              <w:right w:val="single" w:sz="4" w:space="0" w:color="8EAADB"/>
+            </w:tcBorders>
+          </w:tcPr>
+          <w:p>
+            <w:pPr>
+              <w:bidi w:val="0"/>
+            </w:pPr>
+          </w:p>
+        </w:tc>
+        <w:tc>
+          <w:tcPr>
+            <w:tcW w:w="1417" w:type="dxa"/>
+            <w:tcBorders>
+              <w:top w:val="single" w:sz="4" w:space="0" w:color="8EAADB"/>
+              <w:left w:val="single" w:sz="4" w:space="0" w:color="8EAADB"/>
+              <w:bottom w:val="single" w:sz="4" w:space="0" w:color="8EAADB"/>
+              <w:right w:val="single" w:sz="4" w:space="0" w:color="8EAADB"/>
+            </w:tcBorders>
+          </w:tcPr>
+          <w:p>
+            <w:pPr>
+              <w:bidi w:val="0"/>
+            </w:pPr>
+          </w:p>
+        </w:tc>
+        <w:tc>
+          <w:tcPr>
+            <w:tcW w:w="1278" w:type="dxa"/>
+            <w:tcBorders>
+              <w:top w:val="single" w:sz="4" w:space="0" w:color="8EAADB"/>
+              <w:left w:val="single" w:sz="4" w:space="0" w:color="8EAADB"/>
+              <w:bottom w:val="single" w:sz="4" w:space="0" w:color="8EAADB"/>
+              <w:right w:val="single" w:sz="4" w:space="0" w:color="8EAADB"/>
+            </w:tcBorders>
+          </w:tcPr>
+          <w:p>
+            <w:pPr>
+              <w:bidi w:val="0"/>
+            </w:pPr>
+          </w:p>
+        </w:tc>
+      </w:tr>
+      <w:tr>
+        <w:trPr>
+          <w:trHeight w:val="420"/>
+        </w:trPr>
+        <w:tc>
+          <w:tcPr>
+            <w:tcW w:w="734" w:type="dxa"/>
+            <w:tcBorders>
+              <w:top w:val="single" w:sz="4" w:space="0" w:color="8EAADB"/>
+              <w:left w:val="single" w:sz="4" w:space="0" w:color="8EAADB"/>
+              <w:bottom w:val="single" w:sz="4" w:space="0" w:color="8EAADB"/>
+              <w:right w:val="single" w:sz="4" w:space="0" w:color="8EAADB"/>
+            </w:tcBorders>
+          </w:tcPr>
+          <w:p>
+            <w:pPr>
+              <w:numPr>
+                <w:ilvl w:val="0"/>
+                <w:numId w:val="1"/>
+              </w:numPr>
+              <w:bidi w:val="0"/>
+            </w:pPr>
+          </w:p>
+        </w:tc>
+        <w:tc>
+          <w:tcPr>
+            <w:tcW w:w="1677" w:type="dxa"/>
+            <w:tcBorders>
+              <w:top w:val="single" w:sz="4" w:space="0" w:color="8EAADB"/>
+              <w:left w:val="single" w:sz="4" w:space="0" w:color="8EAADB"/>
+              <w:bottom w:val="single" w:sz="4" w:space="0" w:color="8EAADB"/>
+              <w:right w:val="single" w:sz="4" w:space="0" w:color="8EAADB"/>
+            </w:tcBorders>
+          </w:tcPr>
+          <w:p>
+            <w:pPr>
+              <w:bidi w:val="0"/>
+            </w:pPr>
+          </w:p>
+        </w:tc>
+        <w:tc>
+          <w:tcPr>
+            <w:tcW w:w="1701" w:type="dxa"/>
+            <w:tcBorders>
+              <w:top w:val="single" w:sz="4" w:space="0" w:color="8EAADB"/>
+              <w:left w:val="single" w:sz="4" w:space="0" w:color="8EAADB"/>
+              <w:bottom w:val="single" w:sz="4" w:space="0" w:color="8EAADB"/>
+              <w:right w:val="single" w:sz="4" w:space="0" w:color="8EAADB"/>
+            </w:tcBorders>
+          </w:tcPr>
+          <w:p>
+            <w:pPr>
+              <w:bidi w:val="0"/>
+            </w:pPr>
+          </w:p>
+        </w:tc>
+        <w:tc>
+          <w:tcPr>
+            <w:tcW w:w="3543" w:type="dxa"/>
+            <w:tcBorders>
+              <w:top w:val="single" w:sz="4" w:space="0" w:color="8EAADB"/>
+              <w:left w:val="single" w:sz="4" w:space="0" w:color="8EAADB"/>
+              <w:bottom w:val="single" w:sz="4" w:space="0" w:color="8EAADB"/>
+              <w:right w:val="single" w:sz="4" w:space="0" w:color="8EAADB"/>
+            </w:tcBorders>
+          </w:tcPr>
+          <w:p>
+            <w:pPr>
+              <w:bidi w:val="0"/>
+              <w:rPr>
+                <w:rtl/>
+              </w:rPr>
+            </w:pPr>
+          </w:p>
+        </w:tc>
+        <w:tc>
+          <w:tcPr>
+            <w:tcW w:w="1019" w:type="dxa"/>
+            <w:tcBorders>
+              <w:top w:val="single" w:sz="4" w:space="0" w:color="8EAADB"/>
+              <w:left w:val="single" w:sz="4" w:space="0" w:color="8EAADB"/>
+              <w:bottom w:val="single" w:sz="4" w:space="0" w:color="8EAADB"/>
+              <w:right w:val="single" w:sz="4" w:space="0" w:color="8EAADB"/>
+            </w:tcBorders>
+          </w:tcPr>
+          <w:p>
+            <w:pPr>
+              <w:bidi w:val="0"/>
+            </w:pPr>
+          </w:p>
+        </w:tc>
+        <w:tc>
+          <w:tcPr>
+            <w:tcW w:w="1417" w:type="dxa"/>
+            <w:tcBorders>
+              <w:top w:val="single" w:sz="4" w:space="0" w:color="8EAADB"/>
+              <w:left w:val="single" w:sz="4" w:space="0" w:color="8EAADB"/>
+              <w:bottom w:val="single" w:sz="4" w:space="0" w:color="8EAADB"/>
+              <w:right w:val="single" w:sz="4" w:space="0" w:color="8EAADB"/>
+            </w:tcBorders>
+          </w:tcPr>
+          <w:p>
+            <w:pPr>
+              <w:bidi w:val="0"/>
+            </w:pPr>
+          </w:p>
+        </w:tc>
+        <w:tc>
+          <w:tcPr>
+            <w:tcW w:w="1278" w:type="dxa"/>
+            <w:tcBorders>
+              <w:top w:val="single" w:sz="4" w:space="0" w:color="8EAADB"/>
+              <w:left w:val="single" w:sz="4" w:space="0" w:color="8EAADB"/>
+              <w:bottom w:val="single" w:sz="4" w:space="0" w:color="8EAADB"/>
+              <w:right w:val="single" w:sz="4" w:space="0" w:color="8EAADB"/>
+            </w:tcBorders>
+          </w:tcPr>
+          <w:p>
+            <w:pPr>
+              <w:bidi w:val="0"/>
+            </w:pPr>
+          </w:p>
+        </w:tc>
+      </w:tr>
+      <w:tr>
+        <w:trPr>
+          <w:trHeight w:val="420"/>
+        </w:trPr>
+        <w:tc>
+          <w:tcPr>
+            <w:tcW w:w="734" w:type="dxa"/>
+            <w:tcBorders>
+              <w:top w:val="single" w:sz="4" w:space="0" w:color="8EAADB"/>
+              <w:left w:val="single" w:sz="4" w:space="0" w:color="8EAADB"/>
+              <w:bottom w:val="single" w:sz="4" w:space="0" w:color="8EAADB"/>
+              <w:right w:val="single" w:sz="4" w:space="0" w:color="8EAADB"/>
+            </w:tcBorders>
+          </w:tcPr>
+          <w:p>
+            <w:pPr>
+              <w:numPr>
+                <w:ilvl w:val="0"/>
+                <w:numId w:val="1"/>
+              </w:numPr>
+              <w:bidi w:val="0"/>
+            </w:pPr>
+          </w:p>
+        </w:tc>
+        <w:tc>
+          <w:tcPr>
+            <w:tcW w:w="1677" w:type="dxa"/>
+            <w:tcBorders>
+              <w:top w:val="single" w:sz="4" w:space="0" w:color="8EAADB"/>
+              <w:left w:val="single" w:sz="4" w:space="0" w:color="8EAADB"/>
+              <w:bottom w:val="single" w:sz="4" w:space="0" w:color="8EAADB"/>
+              <w:right w:val="single" w:sz="4" w:space="0" w:color="8EAADB"/>
+            </w:tcBorders>
+          </w:tcPr>
+          <w:p>
+            <w:pPr>
+              <w:bidi w:val="0"/>
+            </w:pPr>
+          </w:p>
+        </w:tc>
+        <w:tc>
+          <w:tcPr>
+            <w:tcW w:w="1701" w:type="dxa"/>
+            <w:tcBorders>
+              <w:top w:val="single" w:sz="4" w:space="0" w:color="8EAADB"/>
+              <w:left w:val="single" w:sz="4" w:space="0" w:color="8EAADB"/>
+              <w:bottom w:val="single" w:sz="4" w:space="0" w:color="8EAADB"/>
+              <w:right w:val="single" w:sz="4" w:space="0" w:color="8EAADB"/>
+            </w:tcBorders>
+          </w:tcPr>
+          <w:p>
+            <w:pPr>
+              <w:bidi w:val="0"/>
+            </w:pPr>
+          </w:p>
+        </w:tc>
+        <w:tc>
+          <w:tcPr>
+            <w:tcW w:w="3543" w:type="dxa"/>
+            <w:tcBorders>
+              <w:top w:val="single" w:sz="4" w:space="0" w:color="8EAADB"/>
+              <w:left w:val="single" w:sz="4" w:space="0" w:color="8EAADB"/>
+              <w:bottom w:val="single" w:sz="4" w:space="0" w:color="8EAADB"/>
+              <w:right w:val="single" w:sz="4" w:space="0" w:color="8EAADB"/>
+            </w:tcBorders>
+          </w:tcPr>
+          <w:p>
+            <w:pPr>
+              <w:bidi w:val="0"/>
+              <w:rPr>
+                <w:rtl/>
+              </w:rPr>
+            </w:pPr>
+          </w:p>
+        </w:tc>
+        <w:tc>
+          <w:tcPr>
+            <w:tcW w:w="1019" w:type="dxa"/>
+            <w:tcBorders>
+              <w:top w:val="single" w:sz="4" w:space="0" w:color="8EAADB"/>
+              <w:left w:val="single" w:sz="4" w:space="0" w:color="8EAADB"/>
+              <w:bottom w:val="single" w:sz="4" w:space="0" w:color="8EAADB"/>
+              <w:right w:val="single" w:sz="4" w:space="0" w:color="8EAADB"/>
+            </w:tcBorders>
+          </w:tcPr>
+          <w:p>
+            <w:pPr>
+              <w:bidi w:val="0"/>
+            </w:pPr>
+          </w:p>
+        </w:tc>
+        <w:tc>
+          <w:tcPr>
+            <w:tcW w:w="1417" w:type="dxa"/>
+            <w:tcBorders>
+              <w:top w:val="single" w:sz="4" w:space="0" w:color="8EAADB"/>
+              <w:left w:val="single" w:sz="4" w:space="0" w:color="8EAADB"/>
+              <w:bottom w:val="single" w:sz="4" w:space="0" w:color="8EAADB"/>
+              <w:right w:val="single" w:sz="4" w:space="0" w:color="8EAADB"/>
+            </w:tcBorders>
+          </w:tcPr>
+          <w:p>
+            <w:pPr>
+              <w:bidi w:val="0"/>
+            </w:pPr>
+          </w:p>
+        </w:tc>
+        <w:tc>
+          <w:tcPr>
+            <w:tcW w:w="1278" w:type="dxa"/>
+            <w:tcBorders>
+              <w:top w:val="single" w:sz="4" w:space="0" w:color="8EAADB"/>
+              <w:left w:val="single" w:sz="4" w:space="0" w:color="8EAADB"/>
+              <w:bottom w:val="single" w:sz="4" w:space="0" w:color="8EAADB"/>
+              <w:right w:val="single" w:sz="4" w:space="0" w:color="8EAADB"/>
+            </w:tcBorders>
+          </w:tcPr>
+          <w:p>
+            <w:pPr>
+              <w:bidi w:val="0"/>
+            </w:pPr>
+          </w:p>
+        </w:tc>
+      </w:tr>
+      <w:tr>
+        <w:trPr>
+          <w:trHeight w:val="420"/>
+        </w:trPr>
+        <w:tc>
+          <w:tcPr>
+            <w:tcW w:w="734" w:type="dxa"/>
+            <w:tcBorders>
+              <w:top w:val="single" w:sz="4" w:space="0" w:color="8EAADB"/>
+              <w:left w:val="single" w:sz="4" w:space="0" w:color="8EAADB"/>
+              <w:bottom w:val="single" w:sz="4" w:space="0" w:color="8EAADB"/>
+              <w:right w:val="single" w:sz="4" w:space="0" w:color="8EAADB"/>
+            </w:tcBorders>
+          </w:tcPr>
+          <w:p>
+            <w:pPr>
+              <w:numPr>
+                <w:ilvl w:val="0"/>
+                <w:numId w:val="1"/>
+              </w:numPr>
+              <w:bidi w:val="0"/>
+            </w:pPr>
+          </w:p>
+        </w:tc>
+        <w:tc>
+          <w:tcPr>
+            <w:tcW w:w="1677" w:type="dxa"/>
+            <w:tcBorders>
+              <w:top w:val="single" w:sz="4" w:space="0" w:color="8EAADB"/>
+              <w:left w:val="single" w:sz="4" w:space="0" w:color="8EAADB"/>
+              <w:bottom w:val="single" w:sz="4" w:space="0" w:color="8EAADB"/>
+              <w:right w:val="single" w:sz="4" w:space="0" w:color="8EAADB"/>
+            </w:tcBorders>
+          </w:tcPr>
+          <w:p>
+            <w:pPr>
+              <w:bidi w:val="0"/>
+            </w:pPr>
+          </w:p>
+        </w:tc>
+        <w:tc>
+          <w:tcPr>
+            <w:tcW w:w="1701" w:type="dxa"/>
+            <w:tcBorders>
+              <w:top w:val="single" w:sz="4" w:space="0" w:color="8EAADB"/>
+              <w:left w:val="single" w:sz="4" w:space="0" w:color="8EAADB"/>
+              <w:bottom w:val="single" w:sz="4" w:space="0" w:color="8EAADB"/>
+              <w:right w:val="single" w:sz="4" w:space="0" w:color="8EAADB"/>
+            </w:tcBorders>
+          </w:tcPr>
+          <w:p>
+            <w:pPr>
+              <w:bidi w:val="0"/>
+            </w:pPr>
+          </w:p>
+        </w:tc>
+        <w:tc>
+          <w:tcPr>
+            <w:tcW w:w="3543" w:type="dxa"/>
+            <w:tcBorders>
+              <w:top w:val="single" w:sz="4" w:space="0" w:color="8EAADB"/>
+              <w:left w:val="single" w:sz="4" w:space="0" w:color="8EAADB"/>
+              <w:bottom w:val="single" w:sz="4" w:space="0" w:color="8EAADB"/>
+              <w:right w:val="single" w:sz="4" w:space="0" w:color="8EAADB"/>
+            </w:tcBorders>
+          </w:tcPr>
+          <w:p>
+            <w:pPr>
+              <w:bidi w:val="0"/>
+              <w:rPr>
+                <w:rtl/>
+              </w:rPr>
+            </w:pPr>
+          </w:p>
+        </w:tc>
+        <w:tc>
+          <w:tcPr>
+            <w:tcW w:w="1019" w:type="dxa"/>
+            <w:tcBorders>
+              <w:top w:val="single" w:sz="4" w:space="0" w:color="8EAADB"/>
+              <w:left w:val="single" w:sz="4" w:space="0" w:color="8EAADB"/>
+              <w:bottom w:val="single" w:sz="4" w:space="0" w:color="8EAADB"/>
+              <w:right w:val="single" w:sz="4" w:space="0" w:color="8EAADB"/>
+            </w:tcBorders>
+          </w:tcPr>
+          <w:p>
+            <w:pPr>
+              <w:bidi w:val="0"/>
+            </w:pPr>
+          </w:p>
+        </w:tc>
+        <w:tc>
+          <w:tcPr>
+            <w:tcW w:w="1417" w:type="dxa"/>
+            <w:tcBorders>
+              <w:top w:val="single" w:sz="4" w:space="0" w:color="8EAADB"/>
+              <w:left w:val="single" w:sz="4" w:space="0" w:color="8EAADB"/>
+              <w:bottom w:val="single" w:sz="4" w:space="0" w:color="8EAADB"/>
+              <w:right w:val="single" w:sz="4" w:space="0" w:color="8EAADB"/>
+            </w:tcBorders>
+          </w:tcPr>
+          <w:p>
+            <w:pPr>
+              <w:bidi w:val="0"/>
+            </w:pPr>
+          </w:p>
+        </w:tc>
+        <w:tc>
+          <w:tcPr>
+            <w:tcW w:w="1278" w:type="dxa"/>
+            <w:tcBorders>
+              <w:top w:val="single" w:sz="4" w:space="0" w:color="8EAADB"/>
+              <w:left w:val="single" w:sz="4" w:space="0" w:color="8EAADB"/>
+              <w:bottom w:val="single" w:sz="4" w:space="0" w:color="8EAADB"/>
+              <w:right w:val="single" w:sz="4" w:space="0" w:color="8EAADB"/>
+            </w:tcBorders>
+          </w:tcPr>
+          <w:p>
+            <w:pPr>
+              <w:bidi w:val="0"/>
+            </w:pPr>
+          </w:p>
+        </w:tc>
+      </w:tr>
+      <w:tr>
+        <w:trPr>
+          <w:trHeight w:val="420"/>
+        </w:trPr>
+        <w:tc>
+          <w:tcPr>
+            <w:tcW w:w="734" w:type="dxa"/>
+            <w:tcBorders>
+              <w:top w:val="single" w:sz="4" w:space="0" w:color="8EAADB"/>
+              <w:left w:val="single" w:sz="4" w:space="0" w:color="8EAADB"/>
+              <w:bottom w:val="single" w:sz="4" w:space="0" w:color="8EAADB"/>
+              <w:right w:val="single" w:sz="4" w:space="0" w:color="8EAADB"/>
+            </w:tcBorders>
+          </w:tcPr>
+          <w:p>
+            <w:pPr>
+              <w:numPr>
+                <w:ilvl w:val="0"/>
+                <w:numId w:val="1"/>
+              </w:numPr>
+              <w:bidi w:val="0"/>
+            </w:pPr>
+          </w:p>
+        </w:tc>
+        <w:tc>
+          <w:tcPr>
+            <w:tcW w:w="1677" w:type="dxa"/>
+            <w:tcBorders>
+              <w:top w:val="single" w:sz="4" w:space="0" w:color="8EAADB"/>
+              <w:left w:val="single" w:sz="4" w:space="0" w:color="8EAADB"/>
+              <w:bottom w:val="single" w:sz="4" w:space="0" w:color="8EAADB"/>
+              <w:right w:val="single" w:sz="4" w:space="0" w:color="8EAADB"/>
+            </w:tcBorders>
+          </w:tcPr>
+          <w:p>
+            <w:pPr>
+              <w:bidi w:val="0"/>
+            </w:pPr>
+          </w:p>
+        </w:tc>
+        <w:tc>
+          <w:tcPr>
+            <w:tcW w:w="1701" w:type="dxa"/>
+            <w:tcBorders>
+              <w:top w:val="single" w:sz="4" w:space="0" w:color="8EAADB"/>
+              <w:left w:val="single" w:sz="4" w:space="0" w:color="8EAADB"/>
+              <w:bottom w:val="single" w:sz="4" w:space="0" w:color="8EAADB"/>
+              <w:right w:val="single" w:sz="4" w:space="0" w:color="8EAADB"/>
+            </w:tcBorders>
+          </w:tcPr>
+          <w:p>
+            <w:pPr>
+              <w:bidi w:val="0"/>
+            </w:pPr>
+          </w:p>
+        </w:tc>
+        <w:tc>
+          <w:tcPr>
+            <w:tcW w:w="3543" w:type="dxa"/>
+            <w:tcBorders>
+              <w:top w:val="single" w:sz="4" w:space="0" w:color="8EAADB"/>
+              <w:left w:val="single" w:sz="4" w:space="0" w:color="8EAADB"/>
+              <w:bottom w:val="single" w:sz="4" w:space="0" w:color="8EAADB"/>
+              <w:right w:val="single" w:sz="4" w:space="0" w:color="8EAADB"/>
+            </w:tcBorders>
+          </w:tcPr>
+          <w:p>
+            <w:pPr>
+              <w:bidi w:val="0"/>
+              <w:rPr>
+                <w:rtl/>
+              </w:rPr>
+            </w:pPr>
+          </w:p>
+        </w:tc>
+        <w:tc>
+          <w:tcPr>
+            <w:tcW w:w="1019" w:type="dxa"/>
+            <w:tcBorders>
+              <w:top w:val="single" w:sz="4" w:space="0" w:color="8EAADB"/>
+              <w:left w:val="single" w:sz="4" w:space="0" w:color="8EAADB"/>
+              <w:bottom w:val="single" w:sz="4" w:space="0" w:color="8EAADB"/>
+              <w:right w:val="single" w:sz="4" w:space="0" w:color="8EAADB"/>
+            </w:tcBorders>
+          </w:tcPr>
+          <w:p>
+            <w:pPr>
+              <w:bidi w:val="0"/>
+            </w:pPr>
+          </w:p>
+        </w:tc>
+        <w:tc>
+          <w:tcPr>
+            <w:tcW w:w="1417" w:type="dxa"/>
+            <w:tcBorders>
+              <w:top w:val="single" w:sz="4" w:space="0" w:color="8EAADB"/>
+              <w:left w:val="single" w:sz="4" w:space="0" w:color="8EAADB"/>
+              <w:bottom w:val="single" w:sz="4" w:space="0" w:color="8EAADB"/>
+              <w:right w:val="single" w:sz="4" w:space="0" w:color="8EAADB"/>
+            </w:tcBorders>
+          </w:tcPr>
+          <w:p>
+            <w:pPr>
+              <w:bidi w:val="0"/>
+            </w:pPr>
+          </w:p>
+        </w:tc>
+        <w:tc>
+          <w:tcPr>
+            <w:tcW w:w="1278" w:type="dxa"/>
+            <w:tcBorders>
+              <w:top w:val="single" w:sz="4" w:space="0" w:color="8EAADB"/>
+              <w:left w:val="single" w:sz="4" w:space="0" w:color="8EAADB"/>
+              <w:bottom w:val="single" w:sz="4" w:space="0" w:color="8EAADB"/>
+              <w:right w:val="single" w:sz="4" w:space="0" w:color="8EAADB"/>
+            </w:tcBorders>
+          </w:tcPr>
+          <w:p>
+            <w:pPr>
+              <w:bidi w:val="0"/>
+            </w:pPr>
+          </w:p>
+        </w:tc>
+      </w:tr>
+      <w:tr>
+        <w:trPr>
+          <w:trHeight w:val="420"/>
+        </w:trPr>
+        <w:tc>
+          <w:tcPr>
+            <w:tcW w:w="734" w:type="dxa"/>
+            <w:tcBorders>
+              <w:top w:val="single" w:sz="4" w:space="0" w:color="8EAADB"/>
+              <w:left w:val="single" w:sz="4" w:space="0" w:color="8EAADB"/>
+              <w:bottom w:val="single" w:sz="4" w:space="0" w:color="8EAADB"/>
+              <w:right w:val="single" w:sz="4" w:space="0" w:color="8EAADB"/>
+            </w:tcBorders>
+          </w:tcPr>
+          <w:p>
+            <w:pPr>
+              <w:numPr>
+                <w:ilvl w:val="0"/>
+                <w:numId w:val="1"/>
+              </w:numPr>
+              <w:bidi w:val="0"/>
+            </w:pPr>
+          </w:p>
+        </w:tc>
+        <w:tc>
+          <w:tcPr>
+            <w:tcW w:w="1677" w:type="dxa"/>
+            <w:tcBorders>
+              <w:top w:val="single" w:sz="4" w:space="0" w:color="8EAADB"/>
+              <w:left w:val="single" w:sz="4" w:space="0" w:color="8EAADB"/>
+              <w:bottom w:val="single" w:sz="4" w:space="0" w:color="8EAADB"/>
+              <w:right w:val="single" w:sz="4" w:space="0" w:color="8EAADB"/>
+            </w:tcBorders>
+          </w:tcPr>
+          <w:p>
+            <w:pPr>
+              <w:bidi w:val="0"/>
+            </w:pPr>
+          </w:p>
+        </w:tc>
+        <w:tc>
+          <w:tcPr>
+            <w:tcW w:w="1701" w:type="dxa"/>
+            <w:tcBorders>
+              <w:top w:val="single" w:sz="4" w:space="0" w:color="8EAADB"/>
+              <w:left w:val="single" w:sz="4" w:space="0" w:color="8EAADB"/>
+              <w:bottom w:val="single" w:sz="4" w:space="0" w:color="8EAADB"/>
+              <w:right w:val="single" w:sz="4" w:space="0" w:color="8EAADB"/>
+            </w:tcBorders>
+          </w:tcPr>
+          <w:p>
+            <w:pPr>
+              <w:bidi w:val="0"/>
+            </w:pPr>
+          </w:p>
+        </w:tc>
+        <w:tc>
+          <w:tcPr>
+            <w:tcW w:w="3543" w:type="dxa"/>
+            <w:tcBorders>
+              <w:top w:val="single" w:sz="4" w:space="0" w:color="8EAADB"/>
+              <w:left w:val="single" w:sz="4" w:space="0" w:color="8EAADB"/>
+              <w:bottom w:val="single" w:sz="4" w:space="0" w:color="8EAADB"/>
+              <w:right w:val="single" w:sz="4" w:space="0" w:color="8EAADB"/>
+            </w:tcBorders>
+          </w:tcPr>
+          <w:p>
+            <w:pPr>
+              <w:bidi w:val="0"/>
+              <w:rPr>
+                <w:rtl/>
+              </w:rPr>
+            </w:pPr>
+          </w:p>
+        </w:tc>
+        <w:tc>
+          <w:tcPr>
+            <w:tcW w:w="1019" w:type="dxa"/>
+            <w:tcBorders>
+              <w:top w:val="single" w:sz="4" w:space="0" w:color="8EAADB"/>
+              <w:left w:val="single" w:sz="4" w:space="0" w:color="8EAADB"/>
+              <w:bottom w:val="single" w:sz="4" w:space="0" w:color="8EAADB"/>
+              <w:right w:val="single" w:sz="4" w:space="0" w:color="8EAADB"/>
+            </w:tcBorders>
+          </w:tcPr>
+          <w:p>
+            <w:pPr>
+              <w:bidi w:val="0"/>
+            </w:pPr>
+          </w:p>
+        </w:tc>
+        <w:tc>
+          <w:tcPr>
+            <w:tcW w:w="1417" w:type="dxa"/>
+            <w:tcBorders>
+              <w:top w:val="single" w:sz="4" w:space="0" w:color="8EAADB"/>
+              <w:left w:val="single" w:sz="4" w:space="0" w:color="8EAADB"/>
+              <w:bottom w:val="single" w:sz="4" w:space="0" w:color="8EAADB"/>
+              <w:right w:val="single" w:sz="4" w:space="0" w:color="8EAADB"/>
+            </w:tcBorders>
+          </w:tcPr>
+          <w:p>
+            <w:pPr>
+              <w:bidi w:val="0"/>
+            </w:pPr>
+          </w:p>
+        </w:tc>
+        <w:tc>
+          <w:tcPr>
+            <w:tcW w:w="1278" w:type="dxa"/>
+            <w:tcBorders>
+              <w:top w:val="single" w:sz="4" w:space="0" w:color="8EAADB"/>
+              <w:left w:val="single" w:sz="4" w:space="0" w:color="8EAADB"/>
+              <w:bottom w:val="single" w:sz="4" w:space="0" w:color="8EAADB"/>
+              <w:right w:val="single" w:sz="4" w:space="0" w:color="8EAADB"/>
+            </w:tcBorders>
+          </w:tcPr>
+          <w:p>
+            <w:pPr>
+              <w:bidi w:val="0"/>
+            </w:pPr>
+          </w:p>
+        </w:tc>
+      </w:tr>
+      <w:tr>
+        <w:trPr>
+          <w:trHeight w:val="420"/>
+        </w:trPr>
+        <w:tc>
+          <w:tcPr>
+            <w:tcW w:w="734" w:type="dxa"/>
+            <w:tcBorders>
+              <w:top w:val="single" w:sz="4" w:space="0" w:color="8EAADB"/>
+              <w:left w:val="single" w:sz="4" w:space="0" w:color="8EAADB"/>
+              <w:bottom w:val="single" w:sz="4" w:space="0" w:color="8EAADB"/>
+              <w:right w:val="single" w:sz="4" w:space="0" w:color="8EAADB"/>
+            </w:tcBorders>
+          </w:tcPr>
+          <w:p>
+            <w:pPr>
+              <w:numPr>
+                <w:ilvl w:val="0"/>
+                <w:numId w:val="1"/>
+              </w:numPr>
+              <w:bidi w:val="0"/>
+            </w:pPr>
+          </w:p>
+        </w:tc>
+        <w:tc>
+          <w:tcPr>
+            <w:tcW w:w="1677" w:type="dxa"/>
+            <w:tcBorders>
+              <w:top w:val="single" w:sz="4" w:space="0" w:color="8EAADB"/>
+              <w:left w:val="single" w:sz="4" w:space="0" w:color="8EAADB"/>
+              <w:bottom w:val="single" w:sz="4" w:space="0" w:color="8EAADB"/>
+              <w:right w:val="single" w:sz="4" w:space="0" w:color="8EAADB"/>
+            </w:tcBorders>
+          </w:tcPr>
+          <w:p>
+            <w:pPr>
+              <w:bidi w:val="0"/>
+            </w:pPr>
+          </w:p>
+        </w:tc>
+        <w:tc>
+          <w:tcPr>
+            <w:tcW w:w="1701" w:type="dxa"/>
+            <w:tcBorders>
+              <w:top w:val="single" w:sz="4" w:space="0" w:color="8EAADB"/>
+              <w:left w:val="single" w:sz="4" w:space="0" w:color="8EAADB"/>
+              <w:bottom w:val="single" w:sz="4" w:space="0" w:color="8EAADB"/>
+              <w:right w:val="single" w:sz="4" w:space="0" w:color="8EAADB"/>
+            </w:tcBorders>
+          </w:tcPr>
+          <w:p>
+            <w:pPr>
+              <w:bidi w:val="0"/>
+            </w:pPr>
+          </w:p>
+        </w:tc>
+        <w:tc>
+          <w:tcPr>
+            <w:tcW w:w="3543" w:type="dxa"/>
+            <w:tcBorders>
+              <w:top w:val="single" w:sz="4" w:space="0" w:color="8EAADB"/>
+              <w:left w:val="single" w:sz="4" w:space="0" w:color="8EAADB"/>
+              <w:bottom w:val="single" w:sz="4" w:space="0" w:color="8EAADB"/>
+              <w:right w:val="single" w:sz="4" w:space="0" w:color="8EAADB"/>
+            </w:tcBorders>
+          </w:tcPr>
+          <w:p>
+            <w:pPr>
+              <w:bidi w:val="0"/>
+              <w:rPr>
+                <w:rtl/>
+              </w:rPr>
+            </w:pPr>
+          </w:p>
+        </w:tc>
+        <w:tc>
+          <w:tcPr>
+            <w:tcW w:w="1019" w:type="dxa"/>
+            <w:tcBorders>
+              <w:top w:val="single" w:sz="4" w:space="0" w:color="8EAADB"/>
+              <w:left w:val="single" w:sz="4" w:space="0" w:color="8EAADB"/>
+              <w:bottom w:val="single" w:sz="4" w:space="0" w:color="8EAADB"/>
+              <w:right w:val="single" w:sz="4" w:space="0" w:color="8EAADB"/>
+            </w:tcBorders>
+          </w:tcPr>
+          <w:p>
+            <w:pPr>
+              <w:bidi w:val="0"/>
+            </w:pPr>
+          </w:p>
+        </w:tc>
+        <w:tc>
+          <w:tcPr>
+            <w:tcW w:w="1417" w:type="dxa"/>
+            <w:tcBorders>
+              <w:top w:val="single" w:sz="4" w:space="0" w:color="8EAADB"/>
+              <w:left w:val="single" w:sz="4" w:space="0" w:color="8EAADB"/>
+              <w:bottom w:val="single" w:sz="4" w:space="0" w:color="8EAADB"/>
+              <w:right w:val="single" w:sz="4" w:space="0" w:color="8EAADB"/>
+            </w:tcBorders>
+          </w:tcPr>
+          <w:p>
+            <w:pPr>
+              <w:bidi w:val="0"/>
+            </w:pPr>
+          </w:p>
+        </w:tc>
+        <w:tc>
+          <w:tcPr>
+            <w:tcW w:w="1278" w:type="dxa"/>
+            <w:tcBorders>
+              <w:top w:val="single" w:sz="4" w:space="0" w:color="8EAADB"/>
+              <w:left w:val="single" w:sz="4" w:space="0" w:color="8EAADB"/>
+              <w:bottom w:val="single" w:sz="4" w:space="0" w:color="8EAADB"/>
+              <w:right w:val="single" w:sz="4" w:space="0" w:color="8EAADB"/>
+            </w:tcBorders>
+          </w:tcPr>
+          <w:p>
+            <w:pPr>
+              <w:bidi w:val="0"/>
+            </w:pPr>
+          </w:p>
+        </w:tc>
+      </w:tr>
+      <w:tr>
+        <w:trPr>
+          <w:trHeight w:val="420"/>
+        </w:trPr>
+        <w:tc>
+          <w:tcPr>
+            <w:tcW w:w="734" w:type="dxa"/>
+            <w:tcBorders>
+              <w:top w:val="single" w:sz="4" w:space="0" w:color="8EAADB"/>
+              <w:left w:val="single" w:sz="4" w:space="0" w:color="8EAADB"/>
+              <w:bottom w:val="single" w:sz="4" w:space="0" w:color="8EAADB"/>
+              <w:right w:val="single" w:sz="4" w:space="0" w:color="8EAADB"/>
+            </w:tcBorders>
+          </w:tcPr>
+          <w:p>
+            <w:pPr>
+              <w:numPr>
+                <w:ilvl w:val="0"/>
+                <w:numId w:val="1"/>
+              </w:numPr>
+              <w:bidi w:val="0"/>
+            </w:pPr>
+          </w:p>
+        </w:tc>
+        <w:tc>
+          <w:tcPr>
+            <w:tcW w:w="1677" w:type="dxa"/>
+            <w:tcBorders>
+              <w:top w:val="single" w:sz="4" w:space="0" w:color="8EAADB"/>
+              <w:left w:val="single" w:sz="4" w:space="0" w:color="8EAADB"/>
+              <w:bottom w:val="single" w:sz="4" w:space="0" w:color="8EAADB"/>
+              <w:right w:val="single" w:sz="4" w:space="0" w:color="8EAADB"/>
+            </w:tcBorders>
+          </w:tcPr>
+          <w:p>
+            <w:pPr>
+              <w:bidi w:val="0"/>
+            </w:pPr>
+          </w:p>
+        </w:tc>
+        <w:tc>
+          <w:tcPr>
+            <w:tcW w:w="1701" w:type="dxa"/>
+            <w:tcBorders>
+              <w:top w:val="single" w:sz="4" w:space="0" w:color="8EAADB"/>
+              <w:left w:val="single" w:sz="4" w:space="0" w:color="8EAADB"/>
+              <w:bottom w:val="single" w:sz="4" w:space="0" w:color="8EAADB"/>
+              <w:right w:val="single" w:sz="4" w:space="0" w:color="8EAADB"/>
+            </w:tcBorders>
+          </w:tcPr>
+          <w:p>
+            <w:pPr>
+              <w:bidi w:val="0"/>
+            </w:pPr>
+          </w:p>
+        </w:tc>
+        <w:tc>
+          <w:tcPr>
+            <w:tcW w:w="3543" w:type="dxa"/>
+            <w:tcBorders>
+              <w:top w:val="single" w:sz="4" w:space="0" w:color="8EAADB"/>
+              <w:left w:val="single" w:sz="4" w:space="0" w:color="8EAADB"/>
+              <w:bottom w:val="single" w:sz="4" w:space="0" w:color="8EAADB"/>
+              <w:right w:val="single" w:sz="4" w:space="0" w:color="8EAADB"/>
+            </w:tcBorders>
+          </w:tcPr>
+          <w:p>
+            <w:pPr>
+              <w:bidi w:val="0"/>
+              <w:rPr>
+                <w:rtl/>
+              </w:rPr>
+            </w:pPr>
+          </w:p>
+        </w:tc>
+        <w:tc>
+          <w:tcPr>
+            <w:tcW w:w="1019" w:type="dxa"/>
+            <w:tcBorders>
+              <w:top w:val="single" w:sz="4" w:space="0" w:color="8EAADB"/>
+              <w:left w:val="single" w:sz="4" w:space="0" w:color="8EAADB"/>
+              <w:bottom w:val="single" w:sz="4" w:space="0" w:color="8EAADB"/>
+              <w:right w:val="single" w:sz="4" w:space="0" w:color="8EAADB"/>
+            </w:tcBorders>
+          </w:tcPr>
+          <w:p>
+            <w:pPr>
+              <w:bidi w:val="0"/>
+            </w:pPr>
+          </w:p>
+        </w:tc>
+        <w:tc>
+          <w:tcPr>
+            <w:tcW w:w="1417" w:type="dxa"/>
+            <w:tcBorders>
+              <w:top w:val="single" w:sz="4" w:space="0" w:color="8EAADB"/>
+              <w:left w:val="single" w:sz="4" w:space="0" w:color="8EAADB"/>
+              <w:bottom w:val="single" w:sz="4" w:space="0" w:color="8EAADB"/>
+              <w:right w:val="single" w:sz="4" w:space="0" w:color="8EAADB"/>
+            </w:tcBorders>
+          </w:tcPr>
+          <w:p>
+            <w:pPr>
+              <w:bidi w:val="0"/>
+            </w:pPr>
+          </w:p>
+        </w:tc>
+        <w:tc>
+          <w:tcPr>
+            <w:tcW w:w="1278" w:type="dxa"/>
+            <w:tcBorders>
+              <w:top w:val="single" w:sz="4" w:space="0" w:color="8EAADB"/>
+              <w:left w:val="single" w:sz="4" w:space="0" w:color="8EAADB"/>
+              <w:bottom w:val="single" w:sz="4" w:space="0" w:color="8EAADB"/>
+              <w:right w:val="single" w:sz="4" w:space="0" w:color="8EAADB"/>
+            </w:tcBorders>
+          </w:tcPr>
+          <w:p>
+            <w:pPr>
+              <w:bidi w:val="0"/>
+            </w:pPr>
+          </w:p>
+        </w:tc>
+      </w:tr>
+      <w:tr>
+        <w:trPr>
+          <w:trHeight w:val="420"/>
+        </w:trPr>
+        <w:tc>
+          <w:tcPr>
+            <w:tcW w:w="734" w:type="dxa"/>
+            <w:tcBorders>
+              <w:top w:val="single" w:sz="4" w:space="0" w:color="8EAADB"/>
+              <w:left w:val="single" w:sz="4" w:space="0" w:color="8EAADB"/>
+              <w:bottom w:val="single" w:sz="4" w:space="0" w:color="8EAADB"/>
+              <w:right w:val="single" w:sz="4" w:space="0" w:color="8EAADB"/>
+            </w:tcBorders>
+          </w:tcPr>
+          <w:p>
+            <w:pPr>
+              <w:numPr>
+                <w:ilvl w:val="0"/>
+                <w:numId w:val="1"/>
+              </w:numPr>
+              <w:bidi w:val="0"/>
+            </w:pPr>
+          </w:p>
+        </w:tc>
+        <w:tc>
+          <w:tcPr>
+            <w:tcW w:w="1677" w:type="dxa"/>
+            <w:tcBorders>
+              <w:top w:val="single" w:sz="4" w:space="0" w:color="8EAADB"/>
+              <w:left w:val="single" w:sz="4" w:space="0" w:color="8EAADB"/>
+              <w:bottom w:val="single" w:sz="4" w:space="0" w:color="8EAADB"/>
+              <w:right w:val="single" w:sz="4" w:space="0" w:color="8EAADB"/>
+            </w:tcBorders>
+          </w:tcPr>
+          <w:p>
+            <w:pPr>
+              <w:bidi w:val="0"/>
+            </w:pPr>
+          </w:p>
+        </w:tc>
+        <w:tc>
+          <w:tcPr>
+            <w:tcW w:w="1701" w:type="dxa"/>
+            <w:tcBorders>
+              <w:top w:val="single" w:sz="4" w:space="0" w:color="8EAADB"/>
+              <w:left w:val="single" w:sz="4" w:space="0" w:color="8EAADB"/>
+              <w:bottom w:val="single" w:sz="4" w:space="0" w:color="8EAADB"/>
+              <w:right w:val="single" w:sz="4" w:space="0" w:color="8EAADB"/>
+            </w:tcBorders>
+          </w:tcPr>
+          <w:p>
+            <w:pPr>
+              <w:bidi w:val="0"/>
+            </w:pPr>
+          </w:p>
+        </w:tc>
+        <w:tc>
+          <w:tcPr>
+            <w:tcW w:w="3543" w:type="dxa"/>
+            <w:tcBorders>
+              <w:top w:val="single" w:sz="4" w:space="0" w:color="8EAADB"/>
+              <w:left w:val="single" w:sz="4" w:space="0" w:color="8EAADB"/>
+              <w:bottom w:val="single" w:sz="4" w:space="0" w:color="8EAADB"/>
+              <w:right w:val="single" w:sz="4" w:space="0" w:color="8EAADB"/>
+            </w:tcBorders>
+          </w:tcPr>
+          <w:p>
+            <w:pPr>
+              <w:bidi w:val="0"/>
+              <w:rPr>
+                <w:rtl/>
+              </w:rPr>
+            </w:pPr>
+          </w:p>
+        </w:tc>
+        <w:tc>
+          <w:tcPr>
+            <w:tcW w:w="1019" w:type="dxa"/>
+            <w:tcBorders>
+              <w:top w:val="single" w:sz="4" w:space="0" w:color="8EAADB"/>
+              <w:left w:val="single" w:sz="4" w:space="0" w:color="8EAADB"/>
+              <w:bottom w:val="single" w:sz="4" w:space="0" w:color="8EAADB"/>
+              <w:right w:val="single" w:sz="4" w:space="0" w:color="8EAADB"/>
+            </w:tcBorders>
+          </w:tcPr>
+          <w:p>
+            <w:pPr>
+              <w:bidi w:val="0"/>
+            </w:pPr>
+          </w:p>
+        </w:tc>
+        <w:tc>
+          <w:tcPr>
+            <w:tcW w:w="1417" w:type="dxa"/>
+            <w:tcBorders>
+              <w:top w:val="single" w:sz="4" w:space="0" w:color="8EAADB"/>
+              <w:left w:val="single" w:sz="4" w:space="0" w:color="8EAADB"/>
+              <w:bottom w:val="single" w:sz="4" w:space="0" w:color="8EAADB"/>
+              <w:right w:val="single" w:sz="4" w:space="0" w:color="8EAADB"/>
+            </w:tcBorders>
+          </w:tcPr>
+          <w:p>
+            <w:pPr>
+              <w:bidi w:val="0"/>
+            </w:pPr>
+          </w:p>
+        </w:tc>
+        <w:tc>
+          <w:tcPr>
+            <w:tcW w:w="1278" w:type="dxa"/>
+            <w:tcBorders>
+              <w:top w:val="single" w:sz="4" w:space="0" w:color="8EAADB"/>
+              <w:left w:val="single" w:sz="4" w:space="0" w:color="8EAADB"/>
+              <w:bottom w:val="single" w:sz="4" w:space="0" w:color="8EAADB"/>
+              <w:right w:val="single" w:sz="4" w:space="0" w:color="8EAADB"/>
+            </w:tcBorders>
+          </w:tcPr>
+          <w:p>
+            <w:pPr>
+              <w:bidi w:val="0"/>
+            </w:pPr>
+          </w:p>
+        </w:tc>
+      </w:tr>
+      <w:tr>
+        <w:trPr>
+          <w:trHeight w:val="420"/>
+        </w:trPr>
+        <w:tc>
+          <w:tcPr>
+            <w:tcW w:w="734" w:type="dxa"/>
+            <w:tcBorders>
+              <w:top w:val="single" w:sz="4" w:space="0" w:color="8EAADB"/>
+              <w:left w:val="single" w:sz="4" w:space="0" w:color="8EAADB"/>
+              <w:bottom w:val="single" w:sz="4" w:space="0" w:color="8EAADB"/>
+              <w:right w:val="single" w:sz="4" w:space="0" w:color="8EAADB"/>
+            </w:tcBorders>
+          </w:tcPr>
+          <w:p>
+            <w:pPr>
+              <w:numPr>
+                <w:ilvl w:val="0"/>
+                <w:numId w:val="1"/>
+              </w:numPr>
+              <w:bidi w:val="0"/>
+            </w:pPr>
+          </w:p>
+        </w:tc>
+        <w:tc>
+          <w:tcPr>
+            <w:tcW w:w="1677" w:type="dxa"/>
+            <w:tcBorders>
+              <w:top w:val="single" w:sz="4" w:space="0" w:color="8EAADB"/>
+              <w:left w:val="single" w:sz="4" w:space="0" w:color="8EAADB"/>
+              <w:bottom w:val="single" w:sz="4" w:space="0" w:color="8EAADB"/>
+              <w:right w:val="single" w:sz="4" w:space="0" w:color="8EAADB"/>
+            </w:tcBorders>
+          </w:tcPr>
+          <w:p>
+            <w:pPr>
+              <w:bidi w:val="0"/>
+            </w:pPr>
+          </w:p>
+        </w:tc>
+        <w:tc>
+          <w:tcPr>
+            <w:tcW w:w="1701" w:type="dxa"/>
+            <w:tcBorders>
+              <w:top w:val="single" w:sz="4" w:space="0" w:color="8EAADB"/>
+              <w:left w:val="single" w:sz="4" w:space="0" w:color="8EAADB"/>
+              <w:bottom w:val="single" w:sz="4" w:space="0" w:color="8EAADB"/>
+              <w:right w:val="single" w:sz="4" w:space="0" w:color="8EAADB"/>
+            </w:tcBorders>
+          </w:tcPr>
+          <w:p>
+            <w:pPr>
+              <w:bidi w:val="0"/>
+            </w:pPr>
+          </w:p>
+        </w:tc>
+        <w:tc>
+          <w:tcPr>
+            <w:tcW w:w="3543" w:type="dxa"/>
+            <w:tcBorders>
+              <w:top w:val="single" w:sz="4" w:space="0" w:color="8EAADB"/>
+              <w:left w:val="single" w:sz="4" w:space="0" w:color="8EAADB"/>
+              <w:bottom w:val="single" w:sz="4" w:space="0" w:color="8EAADB"/>
+              <w:right w:val="single" w:sz="4" w:space="0" w:color="8EAADB"/>
+            </w:tcBorders>
+          </w:tcPr>
+          <w:p>
+            <w:pPr>
+              <w:bidi w:val="0"/>
+              <w:rPr>
+                <w:rtl/>
+              </w:rPr>
+            </w:pPr>
+          </w:p>
+        </w:tc>
+        <w:tc>
+          <w:tcPr>
+            <w:tcW w:w="1019" w:type="dxa"/>
+            <w:tcBorders>
+              <w:top w:val="single" w:sz="4" w:space="0" w:color="8EAADB"/>
+              <w:left w:val="single" w:sz="4" w:space="0" w:color="8EAADB"/>
+              <w:bottom w:val="single" w:sz="4" w:space="0" w:color="8EAADB"/>
+              <w:right w:val="single" w:sz="4" w:space="0" w:color="8EAADB"/>
+            </w:tcBorders>
+          </w:tcPr>
+          <w:p>
+            <w:pPr>
+              <w:bidi w:val="0"/>
+            </w:pPr>
+          </w:p>
+        </w:tc>
+        <w:tc>
+          <w:tcPr>
+            <w:tcW w:w="1417" w:type="dxa"/>
+            <w:tcBorders>
+              <w:top w:val="single" w:sz="4" w:space="0" w:color="8EAADB"/>
+              <w:left w:val="single" w:sz="4" w:space="0" w:color="8EAADB"/>
+              <w:bottom w:val="single" w:sz="4" w:space="0" w:color="8EAADB"/>
+              <w:right w:val="single" w:sz="4" w:space="0" w:color="8EAADB"/>
+            </w:tcBorders>
+          </w:tcPr>
+          <w:p>
+            <w:pPr>
+              <w:bidi w:val="0"/>
+            </w:pPr>
+          </w:p>
+        </w:tc>
+        <w:tc>
+          <w:tcPr>
+            <w:tcW w:w="1278" w:type="dxa"/>
+            <w:tcBorders>
+              <w:top w:val="single" w:sz="4" w:space="0" w:color="8EAADB"/>
+              <w:left w:val="single" w:sz="4" w:space="0" w:color="8EAADB"/>
+              <w:bottom w:val="single" w:sz="4" w:space="0" w:color="8EAADB"/>
+              <w:right w:val="single" w:sz="4" w:space="0" w:color="8EAADB"/>
+            </w:tcBorders>
+          </w:tcPr>
+          <w:p>
+            <w:pPr>
+              <w:bidi w:val="0"/>
+            </w:pPr>
+          </w:p>
+        </w:tc>
+      </w:tr>
+      <w:tr>
+        <w:trPr>
+          <w:trHeight w:val="420"/>
+        </w:trPr>
+        <w:tc>
+          <w:tcPr>
+            <w:tcW w:w="734" w:type="dxa"/>
+            <w:tcBorders>
+              <w:top w:val="single" w:sz="4" w:space="0" w:color="8EAADB"/>
+              <w:left w:val="single" w:sz="4" w:space="0" w:color="8EAADB"/>
+              <w:bottom w:val="single" w:sz="4" w:space="0" w:color="8EAADB"/>
+              <w:right w:val="single" w:sz="4" w:space="0" w:color="8EAADB"/>
+            </w:tcBorders>
+          </w:tcPr>
+          <w:p>
+            <w:pPr>
+              <w:numPr>
+                <w:ilvl w:val="0"/>
+                <w:numId w:val="1"/>
+              </w:numPr>
+              <w:bidi w:val="0"/>
+            </w:pPr>
+          </w:p>
+        </w:tc>
+        <w:tc>
+          <w:tcPr>
+            <w:tcW w:w="1677" w:type="dxa"/>
+            <w:tcBorders>
+              <w:top w:val="single" w:sz="4" w:space="0" w:color="8EAADB"/>
+              <w:left w:val="single" w:sz="4" w:space="0" w:color="8EAADB"/>
+              <w:bottom w:val="single" w:sz="4" w:space="0" w:color="8EAADB"/>
+              <w:right w:val="single" w:sz="4" w:space="0" w:color="8EAADB"/>
+            </w:tcBorders>
+          </w:tcPr>
+          <w:p>
+            <w:pPr>
+              <w:bidi w:val="0"/>
+            </w:pPr>
+          </w:p>
+        </w:tc>
+        <w:tc>
+          <w:tcPr>
+            <w:tcW w:w="1701" w:type="dxa"/>
+            <w:tcBorders>
+              <w:top w:val="single" w:sz="4" w:space="0" w:color="8EAADB"/>
+              <w:left w:val="single" w:sz="4" w:space="0" w:color="8EAADB"/>
+              <w:bottom w:val="single" w:sz="4" w:space="0" w:color="8EAADB"/>
+              <w:right w:val="single" w:sz="4" w:space="0" w:color="8EAADB"/>
+            </w:tcBorders>
+          </w:tcPr>
+          <w:p>
+            <w:pPr>
+              <w:bidi w:val="0"/>
+            </w:pPr>
+          </w:p>
+        </w:tc>
+        <w:tc>
+          <w:tcPr>
+            <w:tcW w:w="3543" w:type="dxa"/>
+            <w:tcBorders>
+              <w:top w:val="single" w:sz="4" w:space="0" w:color="8EAADB"/>
+              <w:left w:val="single" w:sz="4" w:space="0" w:color="8EAADB"/>
+              <w:bottom w:val="single" w:sz="4" w:space="0" w:color="8EAADB"/>
+              <w:right w:val="single" w:sz="4" w:space="0" w:color="8EAADB"/>
+            </w:tcBorders>
+          </w:tcPr>
+          <w:p>
+            <w:pPr>
+              <w:bidi w:val="0"/>
+              <w:rPr>
+                <w:rtl/>
+              </w:rPr>
+            </w:pPr>
+          </w:p>
+        </w:tc>
+        <w:tc>
+          <w:tcPr>
+            <w:tcW w:w="1019" w:type="dxa"/>
+            <w:tcBorders>
+              <w:top w:val="single" w:sz="4" w:space="0" w:color="8EAADB"/>
+              <w:left w:val="single" w:sz="4" w:space="0" w:color="8EAADB"/>
+              <w:bottom w:val="single" w:sz="4" w:space="0" w:color="8EAADB"/>
+              <w:right w:val="single" w:sz="4" w:space="0" w:color="8EAADB"/>
+            </w:tcBorders>
+          </w:tcPr>
+          <w:p>
+            <w:pPr>
+              <w:bidi w:val="0"/>
+            </w:pPr>
+          </w:p>
+        </w:tc>
+        <w:tc>
+          <w:tcPr>
+            <w:tcW w:w="1417" w:type="dxa"/>
+            <w:tcBorders>
+              <w:top w:val="single" w:sz="4" w:space="0" w:color="8EAADB"/>
+              <w:left w:val="single" w:sz="4" w:space="0" w:color="8EAADB"/>
+              <w:bottom w:val="single" w:sz="4" w:space="0" w:color="8EAADB"/>
+              <w:right w:val="single" w:sz="4" w:space="0" w:color="8EAADB"/>
+            </w:tcBorders>
+          </w:tcPr>
+          <w:p>
+            <w:pPr>
+              <w:bidi w:val="0"/>
+            </w:pPr>
+          </w:p>
+        </w:tc>
+        <w:tc>
+          <w:tcPr>
+            <w:tcW w:w="1278" w:type="dxa"/>
+            <w:tcBorders>
+              <w:top w:val="single" w:sz="4" w:space="0" w:color="8EAADB"/>
+              <w:left w:val="single" w:sz="4" w:space="0" w:color="8EAADB"/>
+              <w:bottom w:val="single" w:sz="4" w:space="0" w:color="8EAADB"/>
+              <w:right w:val="single" w:sz="4" w:space="0" w:color="8EAADB"/>
+            </w:tcBorders>
+          </w:tcPr>
+          <w:p>
+            <w:pPr>
+              <w:bidi w:val="0"/>
+            </w:pPr>
+          </w:p>
+        </w:tc>
+      </w:tr>
+      <w:tr>
+        <w:trPr>
+          <w:trHeight w:val="420"/>
+        </w:trPr>
+        <w:tc>
+          <w:tcPr>
+            <w:tcW w:w="734" w:type="dxa"/>
+            <w:tcBorders>
+              <w:top w:val="single" w:sz="4" w:space="0" w:color="8EAADB"/>
+              <w:left w:val="single" w:sz="4" w:space="0" w:color="8EAADB"/>
+              <w:bottom w:val="single" w:sz="4" w:space="0" w:color="8EAADB"/>
+              <w:right w:val="single" w:sz="4" w:space="0" w:color="8EAADB"/>
+            </w:tcBorders>
+          </w:tcPr>
+          <w:p>
+            <w:pPr>
+              <w:numPr>
+                <w:ilvl w:val="0"/>
+                <w:numId w:val="1"/>
+              </w:numPr>
+              <w:bidi w:val="0"/>
+            </w:pPr>
+          </w:p>
+        </w:tc>
+        <w:tc>
+          <w:tcPr>
+            <w:tcW w:w="1677" w:type="dxa"/>
+            <w:tcBorders>
+              <w:top w:val="single" w:sz="4" w:space="0" w:color="8EAADB"/>
+              <w:left w:val="single" w:sz="4" w:space="0" w:color="8EAADB"/>
+              <w:bottom w:val="single" w:sz="4" w:space="0" w:color="8EAADB"/>
+              <w:right w:val="single" w:sz="4" w:space="0" w:color="8EAADB"/>
+            </w:tcBorders>
+          </w:tcPr>
+          <w:p>
+            <w:pPr>
+              <w:bidi w:val="0"/>
+            </w:pPr>
+          </w:p>
+        </w:tc>
+        <w:tc>
+          <w:tcPr>
+            <w:tcW w:w="1701" w:type="dxa"/>
+            <w:tcBorders>
+              <w:top w:val="single" w:sz="4" w:space="0" w:color="8EAADB"/>
+              <w:left w:val="single" w:sz="4" w:space="0" w:color="8EAADB"/>
+              <w:bottom w:val="single" w:sz="4" w:space="0" w:color="8EAADB"/>
+              <w:right w:val="single" w:sz="4" w:space="0" w:color="8EAADB"/>
+            </w:tcBorders>
+          </w:tcPr>
+          <w:p>
+            <w:pPr>
+              <w:bidi w:val="0"/>
+            </w:pPr>
+          </w:p>
+        </w:tc>
+        <w:tc>
+          <w:tcPr>
+            <w:tcW w:w="3543" w:type="dxa"/>
+            <w:tcBorders>
+              <w:top w:val="single" w:sz="4" w:space="0" w:color="8EAADB"/>
+              <w:left w:val="single" w:sz="4" w:space="0" w:color="8EAADB"/>
+              <w:bottom w:val="single" w:sz="4" w:space="0" w:color="8EAADB"/>
+              <w:right w:val="single" w:sz="4" w:space="0" w:color="8EAADB"/>
+            </w:tcBorders>
+          </w:tcPr>
+          <w:p>
+            <w:pPr>
+              <w:bidi w:val="0"/>
+              <w:rPr>
+                <w:rtl/>
+              </w:rPr>
+            </w:pPr>
+          </w:p>
+        </w:tc>
+        <w:tc>
+          <w:tcPr>
+            <w:tcW w:w="1019" w:type="dxa"/>
+            <w:tcBorders>
+              <w:top w:val="single" w:sz="4" w:space="0" w:color="8EAADB"/>
+              <w:left w:val="single" w:sz="4" w:space="0" w:color="8EAADB"/>
+              <w:bottom w:val="single" w:sz="4" w:space="0" w:color="8EAADB"/>
+              <w:right w:val="single" w:sz="4" w:space="0" w:color="8EAADB"/>
+            </w:tcBorders>
+          </w:tcPr>
+          <w:p>
+            <w:pPr>
+              <w:bidi w:val="0"/>
+            </w:pPr>
+          </w:p>
+        </w:tc>
+        <w:tc>
+          <w:tcPr>
+            <w:tcW w:w="1417" w:type="dxa"/>
+            <w:tcBorders>
+              <w:top w:val="single" w:sz="4" w:space="0" w:color="8EAADB"/>
+              <w:left w:val="single" w:sz="4" w:space="0" w:color="8EAADB"/>
+              <w:bottom w:val="single" w:sz="4" w:space="0" w:color="8EAADB"/>
+              <w:right w:val="single" w:sz="4" w:space="0" w:color="8EAADB"/>
+            </w:tcBorders>
+          </w:tcPr>
+          <w:p>
+            <w:pPr>
+              <w:bidi w:val="0"/>
+            </w:pPr>
+          </w:p>
+        </w:tc>
+        <w:tc>
+          <w:tcPr>
+            <w:tcW w:w="1278" w:type="dxa"/>
+            <w:tcBorders>
+              <w:top w:val="single" w:sz="4" w:space="0" w:color="8EAADB"/>
+              <w:left w:val="single" w:sz="4" w:space="0" w:color="8EAADB"/>
+              <w:bottom w:val="single" w:sz="4" w:space="0" w:color="8EAADB"/>
+              <w:right w:val="single" w:sz="4" w:space="0" w:color="8EAADB"/>
+            </w:tcBorders>
+          </w:tcPr>
+          <w:p>
+            <w:pPr>
+              <w:bidi w:val="0"/>
+            </w:pPr>
+          </w:p>
+        </w:tc>
+      </w:tr>
+      <w:tr>
+        <w:trPr>
+          <w:trHeight w:val="420"/>
+        </w:trPr>
+        <w:tc>
+          <w:tcPr>
+            <w:tcW w:w="734" w:type="dxa"/>
+            <w:tcBorders>
+              <w:top w:val="single" w:sz="4" w:space="0" w:color="8EAADB"/>
+              <w:left w:val="single" w:sz="4" w:space="0" w:color="8EAADB"/>
+              <w:bottom w:val="single" w:sz="4" w:space="0" w:color="8EAADB"/>
+              <w:right w:val="single" w:sz="4" w:space="0" w:color="8EAADB"/>
+            </w:tcBorders>
+          </w:tcPr>
+          <w:p>
+            <w:pPr>
+              <w:numPr>
+                <w:ilvl w:val="0"/>
+                <w:numId w:val="1"/>
+              </w:numPr>
+              <w:bidi w:val="0"/>
+            </w:pPr>
+          </w:p>
+        </w:tc>
+        <w:tc>
+          <w:tcPr>
+            <w:tcW w:w="1677" w:type="dxa"/>
+            <w:tcBorders>
+              <w:top w:val="single" w:sz="4" w:space="0" w:color="8EAADB"/>
+              <w:left w:val="single" w:sz="4" w:space="0" w:color="8EAADB"/>
+              <w:bottom w:val="single" w:sz="4" w:space="0" w:color="8EAADB"/>
+              <w:right w:val="single" w:sz="4" w:space="0" w:color="8EAADB"/>
+            </w:tcBorders>
+          </w:tcPr>
+          <w:p>
+            <w:pPr>
+              <w:bidi w:val="0"/>
+            </w:pPr>
+          </w:p>
+        </w:tc>
+        <w:tc>
+          <w:tcPr>
+            <w:tcW w:w="1701" w:type="dxa"/>
+            <w:tcBorders>
+              <w:top w:val="single" w:sz="4" w:space="0" w:color="8EAADB"/>
+              <w:left w:val="single" w:sz="4" w:space="0" w:color="8EAADB"/>
+              <w:bottom w:val="single" w:sz="4" w:space="0" w:color="8EAADB"/>
+              <w:right w:val="single" w:sz="4" w:space="0" w:color="8EAADB"/>
+            </w:tcBorders>
+          </w:tcPr>
+          <w:p>
+            <w:pPr>
+              <w:bidi w:val="0"/>
+            </w:pPr>
+          </w:p>
+        </w:tc>
+        <w:tc>
+          <w:tcPr>
+            <w:tcW w:w="3543" w:type="dxa"/>
+            <w:tcBorders>
+              <w:top w:val="single" w:sz="4" w:space="0" w:color="8EAADB"/>
+              <w:left w:val="single" w:sz="4" w:space="0" w:color="8EAADB"/>
+              <w:bottom w:val="single" w:sz="4" w:space="0" w:color="8EAADB"/>
+              <w:right w:val="single" w:sz="4" w:space="0" w:color="8EAADB"/>
+            </w:tcBorders>
+          </w:tcPr>
+          <w:p>
+            <w:pPr>
+              <w:bidi w:val="0"/>
+              <w:rPr>
+                <w:rtl/>
+              </w:rPr>
+            </w:pPr>
+          </w:p>
+        </w:tc>
+        <w:tc>
+          <w:tcPr>
+            <w:tcW w:w="1019" w:type="dxa"/>
+            <w:tcBorders>
+              <w:top w:val="single" w:sz="4" w:space="0" w:color="8EAADB"/>
+              <w:left w:val="single" w:sz="4" w:space="0" w:color="8EAADB"/>
+              <w:bottom w:val="single" w:sz="4" w:space="0" w:color="8EAADB"/>
+              <w:right w:val="single" w:sz="4" w:space="0" w:color="8EAADB"/>
+            </w:tcBorders>
+          </w:tcPr>
+          <w:p>
+            <w:pPr>
+              <w:bidi w:val="0"/>
+            </w:pPr>
+          </w:p>
+        </w:tc>
+        <w:tc>
+          <w:tcPr>
+            <w:tcW w:w="1417" w:type="dxa"/>
+            <w:tcBorders>
+              <w:top w:val="single" w:sz="4" w:space="0" w:color="8EAADB"/>
+              <w:left w:val="single" w:sz="4" w:space="0" w:color="8EAADB"/>
+              <w:bottom w:val="single" w:sz="4" w:space="0" w:color="8EAADB"/>
+              <w:right w:val="single" w:sz="4" w:space="0" w:color="8EAADB"/>
+            </w:tcBorders>
+          </w:tcPr>
+          <w:p>
+            <w:pPr>
+              <w:bidi w:val="0"/>
+            </w:pPr>
+          </w:p>
+        </w:tc>
+        <w:tc>
+          <w:tcPr>
+            <w:tcW w:w="1278" w:type="dxa"/>
+            <w:tcBorders>
+              <w:top w:val="single" w:sz="4" w:space="0" w:color="8EAADB"/>
+              <w:left w:val="single" w:sz="4" w:space="0" w:color="8EAADB"/>
+              <w:bottom w:val="single" w:sz="4" w:space="0" w:color="8EAADB"/>
+              <w:right w:val="single" w:sz="4" w:space="0" w:color="8EAADB"/>
+            </w:tcBorders>
+          </w:tcPr>
+          <w:p>
+            <w:pPr>
+              <w:bidi w:val="0"/>
+            </w:pPr>
+          </w:p>
+        </w:tc>
+      </w:tr>
+      <w:tr>
+        <w:trPr>
+          <w:trHeight w:val="420"/>
+        </w:trPr>
+        <w:tc>
+          <w:tcPr>
+            <w:tcW w:w="734" w:type="dxa"/>
+            <w:tcBorders>
+              <w:top w:val="single" w:sz="4" w:space="0" w:color="8EAADB"/>
+              <w:left w:val="single" w:sz="4" w:space="0" w:color="8EAADB"/>
+              <w:bottom w:val="single" w:sz="4" w:space="0" w:color="8EAADB"/>
+              <w:right w:val="single" w:sz="4" w:space="0" w:color="8EAADB"/>
+            </w:tcBorders>
+          </w:tcPr>
+          <w:p>
+            <w:pPr>
+              <w:numPr>
+                <w:ilvl w:val="0"/>
+                <w:numId w:val="1"/>
+              </w:numPr>
+              <w:bidi w:val="0"/>
+            </w:pPr>
+          </w:p>
+        </w:tc>
+        <w:tc>
+          <w:tcPr>
+            <w:tcW w:w="1677" w:type="dxa"/>
+            <w:tcBorders>
+              <w:top w:val="single" w:sz="4" w:space="0" w:color="8EAADB"/>
+              <w:left w:val="single" w:sz="4" w:space="0" w:color="8EAADB"/>
+              <w:bottom w:val="single" w:sz="4" w:space="0" w:color="8EAADB"/>
+              <w:right w:val="single" w:sz="4" w:space="0" w:color="8EAADB"/>
+            </w:tcBorders>
+          </w:tcPr>
+          <w:p>
+            <w:pPr>
+              <w:bidi w:val="0"/>
+            </w:pPr>
+          </w:p>
+        </w:tc>
+        <w:tc>
+          <w:tcPr>
+            <w:tcW w:w="1701" w:type="dxa"/>
+            <w:tcBorders>
+              <w:top w:val="single" w:sz="4" w:space="0" w:color="8EAADB"/>
+              <w:left w:val="single" w:sz="4" w:space="0" w:color="8EAADB"/>
+              <w:bottom w:val="single" w:sz="4" w:space="0" w:color="8EAADB"/>
+              <w:right w:val="single" w:sz="4" w:space="0" w:color="8EAADB"/>
+            </w:tcBorders>
+          </w:tcPr>
+          <w:p>
+            <w:pPr>
+              <w:bidi w:val="0"/>
+            </w:pPr>
+          </w:p>
+        </w:tc>
+        <w:tc>
+          <w:tcPr>
+            <w:tcW w:w="3543" w:type="dxa"/>
+            <w:tcBorders>
+              <w:top w:val="single" w:sz="4" w:space="0" w:color="8EAADB"/>
+              <w:left w:val="single" w:sz="4" w:space="0" w:color="8EAADB"/>
+              <w:bottom w:val="single" w:sz="4" w:space="0" w:color="8EAADB"/>
+              <w:right w:val="single" w:sz="4" w:space="0" w:color="8EAADB"/>
+            </w:tcBorders>
+          </w:tcPr>
+          <w:p>
+            <w:pPr>
+              <w:bidi w:val="0"/>
+              <w:rPr>
+                <w:rtl/>
+              </w:rPr>
+            </w:pPr>
+          </w:p>
+        </w:tc>
+        <w:tc>
+          <w:tcPr>
+            <w:tcW w:w="1019" w:type="dxa"/>
+            <w:tcBorders>
+              <w:top w:val="single" w:sz="4" w:space="0" w:color="8EAADB"/>
+              <w:left w:val="single" w:sz="4" w:space="0" w:color="8EAADB"/>
+              <w:bottom w:val="single" w:sz="4" w:space="0" w:color="8EAADB"/>
+              <w:right w:val="single" w:sz="4" w:space="0" w:color="8EAADB"/>
+            </w:tcBorders>
+          </w:tcPr>
+          <w:p>
+            <w:pPr>
+              <w:bidi w:val="0"/>
+            </w:pPr>
+          </w:p>
+        </w:tc>
+        <w:tc>
+          <w:tcPr>
+            <w:tcW w:w="1417" w:type="dxa"/>
+            <w:tcBorders>
+              <w:top w:val="single" w:sz="4" w:space="0" w:color="8EAADB"/>
+              <w:left w:val="single" w:sz="4" w:space="0" w:color="8EAADB"/>
+              <w:bottom w:val="single" w:sz="4" w:space="0" w:color="8EAADB"/>
+              <w:right w:val="single" w:sz="4" w:space="0" w:color="8EAADB"/>
+            </w:tcBorders>
+          </w:tcPr>
+          <w:p>
+            <w:pPr>
+              <w:bidi w:val="0"/>
+            </w:pPr>
+          </w:p>
+        </w:tc>
+        <w:tc>
+          <w:tcPr>
+            <w:tcW w:w="1278" w:type="dxa"/>
+            <w:tcBorders>
+              <w:top w:val="single" w:sz="4" w:space="0" w:color="8EAADB"/>
+              <w:left w:val="single" w:sz="4" w:space="0" w:color="8EAADB"/>
+              <w:bottom w:val="single" w:sz="4" w:space="0" w:color="8EAADB"/>
+              <w:right w:val="single" w:sz="4" w:space="0" w:color="8EAADB"/>
+            </w:tcBorders>
+          </w:tcPr>
+          <w:p>
+            <w:pPr>
+              <w:bidi w:val="0"/>
+            </w:pPr>
+          </w:p>
+        </w:tc>
+      </w:tr>
+      <w:tr>
+        <w:trPr>
+          <w:trHeight w:val="420"/>
+        </w:trPr>
+        <w:tc>
+          <w:tcPr>
+            <w:tcW w:w="734" w:type="dxa"/>
+            <w:tcBorders>
+              <w:top w:val="single" w:sz="4" w:space="0" w:color="8EAADB"/>
+              <w:left w:val="single" w:sz="4" w:space="0" w:color="8EAADB"/>
+              <w:bottom w:val="single" w:sz="4" w:space="0" w:color="8EAADB"/>
+              <w:right w:val="single" w:sz="4" w:space="0" w:color="8EAADB"/>
+            </w:tcBorders>
+          </w:tcPr>
+          <w:p>
+            <w:pPr>
+              <w:numPr>
+                <w:ilvl w:val="0"/>
+                <w:numId w:val="1"/>
+              </w:numPr>
+              <w:bidi w:val="0"/>
+            </w:pPr>
+          </w:p>
+        </w:tc>
+        <w:tc>
+          <w:tcPr>
+            <w:tcW w:w="1677" w:type="dxa"/>
+            <w:tcBorders>
+              <w:top w:val="single" w:sz="4" w:space="0" w:color="8EAADB"/>
+              <w:left w:val="single" w:sz="4" w:space="0" w:color="8EAADB"/>
+              <w:bottom w:val="single" w:sz="4" w:space="0" w:color="8EAADB"/>
+              <w:right w:val="single" w:sz="4" w:space="0" w:color="8EAADB"/>
+            </w:tcBorders>
+          </w:tcPr>
+          <w:p>
+            <w:pPr>
+              <w:bidi w:val="0"/>
+            </w:pPr>
+          </w:p>
+        </w:tc>
+        <w:tc>
+          <w:tcPr>
+            <w:tcW w:w="1701" w:type="dxa"/>
+            <w:tcBorders>
+              <w:top w:val="single" w:sz="4" w:space="0" w:color="8EAADB"/>
+              <w:left w:val="single" w:sz="4" w:space="0" w:color="8EAADB"/>
+              <w:bottom w:val="single" w:sz="4" w:space="0" w:color="8EAADB"/>
+              <w:right w:val="single" w:sz="4" w:space="0" w:color="8EAADB"/>
+            </w:tcBorders>
+          </w:tcPr>
+          <w:p>
+            <w:pPr>
+              <w:bidi w:val="0"/>
+            </w:pPr>
+          </w:p>
+        </w:tc>
+        <w:tc>
+          <w:tcPr>
+            <w:tcW w:w="3543" w:type="dxa"/>
+            <w:tcBorders>
+              <w:top w:val="single" w:sz="4" w:space="0" w:color="8EAADB"/>
+              <w:left w:val="single" w:sz="4" w:space="0" w:color="8EAADB"/>
+              <w:bottom w:val="single" w:sz="4" w:space="0" w:color="8EAADB"/>
+              <w:right w:val="single" w:sz="4" w:space="0" w:color="8EAADB"/>
+            </w:tcBorders>
+          </w:tcPr>
+          <w:p>
+            <w:pPr>
+              <w:bidi w:val="0"/>
+              <w:rPr>
+                <w:rtl/>
+              </w:rPr>
+            </w:pPr>
+          </w:p>
+        </w:tc>
+        <w:tc>
+          <w:tcPr>
+            <w:tcW w:w="1019" w:type="dxa"/>
+            <w:tcBorders>
+              <w:top w:val="single" w:sz="4" w:space="0" w:color="8EAADB"/>
+              <w:left w:val="single" w:sz="4" w:space="0" w:color="8EAADB"/>
+              <w:bottom w:val="single" w:sz="4" w:space="0" w:color="8EAADB"/>
+              <w:right w:val="single" w:sz="4" w:space="0" w:color="8EAADB"/>
+            </w:tcBorders>
+          </w:tcPr>
+          <w:p>
+            <w:pPr>
+              <w:bidi w:val="0"/>
+            </w:pPr>
+          </w:p>
+        </w:tc>
+        <w:tc>
+          <w:tcPr>
+            <w:tcW w:w="1417" w:type="dxa"/>
+            <w:tcBorders>
+              <w:top w:val="single" w:sz="4" w:space="0" w:color="8EAADB"/>
+              <w:left w:val="single" w:sz="4" w:space="0" w:color="8EAADB"/>
+              <w:bottom w:val="single" w:sz="4" w:space="0" w:color="8EAADB"/>
+              <w:right w:val="single" w:sz="4" w:space="0" w:color="8EAADB"/>
+            </w:tcBorders>
+          </w:tcPr>
+          <w:p>
+            <w:pPr>
+              <w:bidi w:val="0"/>
+            </w:pPr>
+          </w:p>
+        </w:tc>
+        <w:tc>
+          <w:tcPr>
+            <w:tcW w:w="1278" w:type="dxa"/>
+            <w:tcBorders>
+              <w:top w:val="single" w:sz="4" w:space="0" w:color="8EAADB"/>
+              <w:left w:val="single" w:sz="4" w:space="0" w:color="8EAADB"/>
+              <w:bottom w:val="single" w:sz="4" w:space="0" w:color="8EAADB"/>
+              <w:right w:val="single" w:sz="4" w:space="0" w:color="8EAADB"/>
+            </w:tcBorders>
+          </w:tcPr>
+          <w:p>
+            <w:pPr>
+              <w:bidi w:val="0"/>
+            </w:pPr>
+          </w:p>
+        </w:tc>
+      </w:tr>
+      <w:tr>
+        <w:trPr>
+          <w:trHeight w:val="420"/>
+        </w:trPr>
+        <w:tc>
+          <w:tcPr>
+            <w:tcW w:w="734" w:type="dxa"/>
+            <w:tcBorders>
+              <w:top w:val="single" w:sz="4" w:space="0" w:color="8EAADB"/>
+              <w:left w:val="single" w:sz="4" w:space="0" w:color="8EAADB"/>
+              <w:bottom w:val="single" w:sz="4" w:space="0" w:color="8EAADB"/>
+              <w:right w:val="single" w:sz="4" w:space="0" w:color="8EAADB"/>
+            </w:tcBorders>
+          </w:tcPr>
+          <w:p>
+            <w:pPr>
+              <w:numPr>
+                <w:ilvl w:val="0"/>
+                <w:numId w:val="1"/>
+              </w:numPr>
+              <w:bidi w:val="0"/>
+            </w:pPr>
+          </w:p>
+        </w:tc>
+        <w:tc>
+          <w:tcPr>
+            <w:tcW w:w="1677" w:type="dxa"/>
+            <w:tcBorders>
+              <w:top w:val="single" w:sz="4" w:space="0" w:color="8EAADB"/>
+              <w:left w:val="single" w:sz="4" w:space="0" w:color="8EAADB"/>
+              <w:bottom w:val="single" w:sz="4" w:space="0" w:color="8EAADB"/>
+              <w:right w:val="single" w:sz="4" w:space="0" w:color="8EAADB"/>
+            </w:tcBorders>
+          </w:tcPr>
+          <w:p>
+            <w:pPr>
+              <w:bidi w:val="0"/>
+            </w:pPr>
+          </w:p>
+        </w:tc>
+        <w:tc>
+          <w:tcPr>
+            <w:tcW w:w="1701" w:type="dxa"/>
+            <w:tcBorders>
+              <w:top w:val="single" w:sz="4" w:space="0" w:color="8EAADB"/>
+              <w:left w:val="single" w:sz="4" w:space="0" w:color="8EAADB"/>
+              <w:bottom w:val="single" w:sz="4" w:space="0" w:color="8EAADB"/>
+              <w:right w:val="single" w:sz="4" w:space="0" w:color="8EAADB"/>
+            </w:tcBorders>
+          </w:tcPr>
+          <w:p>
+            <w:pPr>
+              <w:bidi w:val="0"/>
+            </w:pPr>
+          </w:p>
+        </w:tc>
+        <w:tc>
+          <w:tcPr>
+            <w:tcW w:w="3543" w:type="dxa"/>
+            <w:tcBorders>
+              <w:top w:val="single" w:sz="4" w:space="0" w:color="8EAADB"/>
+              <w:left w:val="single" w:sz="4" w:space="0" w:color="8EAADB"/>
+              <w:bottom w:val="single" w:sz="4" w:space="0" w:color="8EAADB"/>
+              <w:right w:val="single" w:sz="4" w:space="0" w:color="8EAADB"/>
+            </w:tcBorders>
+          </w:tcPr>
+          <w:p>
+            <w:pPr>
+              <w:bidi w:val="0"/>
+              <w:rPr>
+                <w:rtl/>
+              </w:rPr>
+            </w:pPr>
+          </w:p>
+        </w:tc>
+        <w:tc>
+          <w:tcPr>
+            <w:tcW w:w="1019" w:type="dxa"/>
+            <w:tcBorders>
+              <w:top w:val="single" w:sz="4" w:space="0" w:color="8EAADB"/>
+              <w:left w:val="single" w:sz="4" w:space="0" w:color="8EAADB"/>
+              <w:bottom w:val="single" w:sz="4" w:space="0" w:color="8EAADB"/>
+              <w:right w:val="single" w:sz="4" w:space="0" w:color="8EAADB"/>
+            </w:tcBorders>
+          </w:tcPr>
+          <w:p>
+            <w:pPr>
+              <w:bidi w:val="0"/>
+            </w:pPr>
+          </w:p>
+        </w:tc>
+        <w:tc>
+          <w:tcPr>
+            <w:tcW w:w="1417" w:type="dxa"/>
+            <w:tcBorders>
+              <w:top w:val="single" w:sz="4" w:space="0" w:color="8EAADB"/>
+              <w:left w:val="single" w:sz="4" w:space="0" w:color="8EAADB"/>
+              <w:bottom w:val="single" w:sz="4" w:space="0" w:color="8EAADB"/>
+              <w:right w:val="single" w:sz="4" w:space="0" w:color="8EAADB"/>
+            </w:tcBorders>
+          </w:tcPr>
+          <w:p>
+            <w:pPr>
+              <w:bidi w:val="0"/>
+            </w:pPr>
+          </w:p>
+        </w:tc>
+        <w:tc>
+          <w:tcPr>
+            <w:tcW w:w="1278" w:type="dxa"/>
+            <w:tcBorders>
+              <w:top w:val="single" w:sz="4" w:space="0" w:color="8EAADB"/>
+              <w:left w:val="single" w:sz="4" w:space="0" w:color="8EAADB"/>
+              <w:bottom w:val="single" w:sz="4" w:space="0" w:color="8EAADB"/>
+              <w:right w:val="single" w:sz="4" w:space="0" w:color="8EAADB"/>
+            </w:tcBorders>
+          </w:tcPr>
+          <w:p>
+            <w:pPr>
+              <w:bidi w:val="0"/>
+            </w:pPr>
+          </w:p>
+        </w:tc>
+      </w:tr>
+      <w:tr>
+        <w:trPr>
+          <w:trHeight w:val="420"/>
+        </w:trPr>
+        <w:tc>
+          <w:tcPr>
+            <w:tcW w:w="734" w:type="dxa"/>
+            <w:tcBorders>
+              <w:top w:val="single" w:sz="4" w:space="0" w:color="8EAADB"/>
+              <w:left w:val="single" w:sz="4" w:space="0" w:color="8EAADB"/>
+              <w:bottom w:val="single" w:sz="4" w:space="0" w:color="8EAADB"/>
+              <w:right w:val="single" w:sz="4" w:space="0" w:color="8EAADB"/>
+            </w:tcBorders>
+          </w:tcPr>
+          <w:p>
+            <w:pPr>
+              <w:numPr>
+                <w:ilvl w:val="0"/>
+                <w:numId w:val="1"/>
+              </w:numPr>
+              <w:bidi w:val="0"/>
+            </w:pPr>
+          </w:p>
+        </w:tc>
+        <w:tc>
+          <w:tcPr>
+            <w:tcW w:w="1677" w:type="dxa"/>
+            <w:tcBorders>
+              <w:top w:val="single" w:sz="4" w:space="0" w:color="8EAADB"/>
+              <w:left w:val="single" w:sz="4" w:space="0" w:color="8EAADB"/>
+              <w:bottom w:val="single" w:sz="4" w:space="0" w:color="8EAADB"/>
+              <w:right w:val="single" w:sz="4" w:space="0" w:color="8EAADB"/>
+            </w:tcBorders>
+          </w:tcPr>
+          <w:p>
+            <w:pPr>
+              <w:bidi w:val="0"/>
+            </w:pPr>
+          </w:p>
+        </w:tc>
+        <w:tc>
+          <w:tcPr>
+            <w:tcW w:w="1701" w:type="dxa"/>
+            <w:tcBorders>
+              <w:top w:val="single" w:sz="4" w:space="0" w:color="8EAADB"/>
+              <w:left w:val="single" w:sz="4" w:space="0" w:color="8EAADB"/>
+              <w:bottom w:val="single" w:sz="4" w:space="0" w:color="8EAADB"/>
+              <w:right w:val="single" w:sz="4" w:space="0" w:color="8EAADB"/>
+            </w:tcBorders>
+          </w:tcPr>
+          <w:p>
+            <w:pPr>
+              <w:bidi w:val="0"/>
+            </w:pPr>
+          </w:p>
+        </w:tc>
+        <w:tc>
+          <w:tcPr>
+            <w:tcW w:w="3543" w:type="dxa"/>
+            <w:tcBorders>
+              <w:top w:val="single" w:sz="4" w:space="0" w:color="8EAADB"/>
+              <w:left w:val="single" w:sz="4" w:space="0" w:color="8EAADB"/>
+              <w:bottom w:val="single" w:sz="4" w:space="0" w:color="8EAADB"/>
+              <w:right w:val="single" w:sz="4" w:space="0" w:color="8EAADB"/>
+            </w:tcBorders>
+          </w:tcPr>
+          <w:p>
+            <w:pPr>
+              <w:bidi w:val="0"/>
+              <w:rPr>
+                <w:rtl/>
+              </w:rPr>
+            </w:pPr>
+          </w:p>
+        </w:tc>
+        <w:tc>
+          <w:tcPr>
+            <w:tcW w:w="1019" w:type="dxa"/>
+            <w:tcBorders>
+              <w:top w:val="single" w:sz="4" w:space="0" w:color="8EAADB"/>
+              <w:left w:val="single" w:sz="4" w:space="0" w:color="8EAADB"/>
+              <w:bottom w:val="single" w:sz="4" w:space="0" w:color="8EAADB"/>
+              <w:right w:val="single" w:sz="4" w:space="0" w:color="8EAADB"/>
+            </w:tcBorders>
+          </w:tcPr>
+          <w:p>
+            <w:pPr>
+              <w:bidi w:val="0"/>
+            </w:pPr>
+          </w:p>
+        </w:tc>
+        <w:tc>
+          <w:tcPr>
+            <w:tcW w:w="1417" w:type="dxa"/>
+            <w:tcBorders>
+              <w:top w:val="single" w:sz="4" w:space="0" w:color="8EAADB"/>
+              <w:left w:val="single" w:sz="4" w:space="0" w:color="8EAADB"/>
+              <w:bottom w:val="single" w:sz="4" w:space="0" w:color="8EAADB"/>
+              <w:right w:val="single" w:sz="4" w:space="0" w:color="8EAADB"/>
+            </w:tcBorders>
+          </w:tcPr>
+          <w:p>
+            <w:pPr>
+              <w:bidi w:val="0"/>
+            </w:pPr>
+          </w:p>
+        </w:tc>
+        <w:tc>
+          <w:tcPr>
+            <w:tcW w:w="1278" w:type="dxa"/>
+            <w:tcBorders>
+              <w:top w:val="single" w:sz="4" w:space="0" w:color="8EAADB"/>
+              <w:left w:val="single" w:sz="4" w:space="0" w:color="8EAADB"/>
+              <w:bottom w:val="single" w:sz="4" w:space="0" w:color="8EAADB"/>
+              <w:right w:val="single" w:sz="4" w:space="0" w:color="8EAADB"/>
+            </w:tcBorders>
+          </w:tcPr>
+          <w:p>
+            <w:pPr>
+              <w:bidi w:val="0"/>
+            </w:pPr>
+          </w:p>
+        </w:tc>
+      </w:tr>
+      <w:tr>
+        <w:trPr>
+          <w:trHeight w:val="420"/>
+        </w:trPr>
+        <w:tc>
+          <w:tcPr>
+            <w:tcW w:w="734" w:type="dxa"/>
+            <w:tcBorders>
+              <w:top w:val="single" w:sz="4" w:space="0" w:color="8EAADB"/>
+              <w:left w:val="single" w:sz="4" w:space="0" w:color="8EAADB"/>
+              <w:bottom w:val="single" w:sz="4" w:space="0" w:color="8EAADB"/>
+              <w:right w:val="single" w:sz="4" w:space="0" w:color="8EAADB"/>
+            </w:tcBorders>
+          </w:tcPr>
+          <w:p>
+            <w:pPr>
+              <w:numPr>
+                <w:ilvl w:val="0"/>
+                <w:numId w:val="1"/>
+              </w:numPr>
+              <w:bidi w:val="0"/>
+            </w:pPr>
+          </w:p>
+        </w:tc>
+        <w:tc>
+          <w:tcPr>
+            <w:tcW w:w="1677" w:type="dxa"/>
+            <w:tcBorders>
+              <w:top w:val="single" w:sz="4" w:space="0" w:color="8EAADB"/>
+              <w:left w:val="single" w:sz="4" w:space="0" w:color="8EAADB"/>
+              <w:bottom w:val="single" w:sz="4" w:space="0" w:color="8EAADB"/>
+              <w:right w:val="single" w:sz="4" w:space="0" w:color="8EAADB"/>
+            </w:tcBorders>
+          </w:tcPr>
+          <w:p>
+            <w:pPr>
+              <w:bidi w:val="0"/>
+            </w:pPr>
+          </w:p>
+        </w:tc>
+        <w:tc>
+          <w:tcPr>
+            <w:tcW w:w="1701" w:type="dxa"/>
+            <w:tcBorders>
+              <w:top w:val="single" w:sz="4" w:space="0" w:color="8EAADB"/>
+              <w:left w:val="single" w:sz="4" w:space="0" w:color="8EAADB"/>
+              <w:bottom w:val="single" w:sz="4" w:space="0" w:color="8EAADB"/>
+              <w:right w:val="single" w:sz="4" w:space="0" w:color="8EAADB"/>
+            </w:tcBorders>
+          </w:tcPr>
+          <w:p>
+            <w:pPr>
+              <w:bidi w:val="0"/>
+            </w:pPr>
+          </w:p>
+        </w:tc>
+        <w:tc>
+          <w:tcPr>
+            <w:tcW w:w="3543" w:type="dxa"/>
+            <w:tcBorders>
+              <w:top w:val="single" w:sz="4" w:space="0" w:color="8EAADB"/>
+              <w:left w:val="single" w:sz="4" w:space="0" w:color="8EAADB"/>
+              <w:bottom w:val="single" w:sz="4" w:space="0" w:color="8EAADB"/>
+              <w:right w:val="single" w:sz="4" w:space="0" w:color="8EAADB"/>
+            </w:tcBorders>
+          </w:tcPr>
+          <w:p>
+            <w:pPr>
+              <w:bidi w:val="0"/>
+              <w:rPr>
+                <w:rtl/>
+              </w:rPr>
+            </w:pPr>
+          </w:p>
+        </w:tc>
+        <w:tc>
+          <w:tcPr>
+            <w:tcW w:w="1019" w:type="dxa"/>
+            <w:tcBorders>
+              <w:top w:val="single" w:sz="4" w:space="0" w:color="8EAADB"/>
+              <w:left w:val="single" w:sz="4" w:space="0" w:color="8EAADB"/>
+              <w:bottom w:val="single" w:sz="4" w:space="0" w:color="8EAADB"/>
+              <w:right w:val="single" w:sz="4" w:space="0" w:color="8EAADB"/>
+            </w:tcBorders>
+          </w:tcPr>
+          <w:p>
+            <w:pPr>
+              <w:bidi w:val="0"/>
+            </w:pPr>
+          </w:p>
+        </w:tc>
+        <w:tc>
+          <w:tcPr>
+            <w:tcW w:w="1417" w:type="dxa"/>
+            <w:tcBorders>
+              <w:top w:val="single" w:sz="4" w:space="0" w:color="8EAADB"/>
+              <w:left w:val="single" w:sz="4" w:space="0" w:color="8EAADB"/>
+              <w:bottom w:val="single" w:sz="4" w:space="0" w:color="8EAADB"/>
+              <w:right w:val="single" w:sz="4" w:space="0" w:color="8EAADB"/>
+            </w:tcBorders>
+          </w:tcPr>
+          <w:p>
+            <w:pPr>
+              <w:bidi w:val="0"/>
+            </w:pPr>
+          </w:p>
+        </w:tc>
+        <w:tc>
+          <w:tcPr>
+            <w:tcW w:w="1278" w:type="dxa"/>
+            <w:tcBorders>
+              <w:top w:val="single" w:sz="4" w:space="0" w:color="8EAADB"/>
+              <w:left w:val="single" w:sz="4" w:space="0" w:color="8EAADB"/>
+              <w:bottom w:val="single" w:sz="4" w:space="0" w:color="8EAADB"/>
+              <w:right w:val="single" w:sz="4" w:space="0" w:color="8EAADB"/>
+            </w:tcBorders>
+          </w:tcPr>
+          <w:p>
+            <w:pPr>
+              <w:bidi w:val="0"/>
+            </w:pPr>
+          </w:p>
+        </w:tc>
+      </w:tr>
+      <w:tr>
+        <w:trPr>
+          <w:trHeight w:val="420"/>
+        </w:trPr>
+        <w:tc>
+          <w:tcPr>
+            <w:tcW w:w="734" w:type="dxa"/>
+            <w:tcBorders>
+              <w:top w:val="single" w:sz="4" w:space="0" w:color="8EAADB"/>
+              <w:left w:val="single" w:sz="4" w:space="0" w:color="8EAADB"/>
+              <w:bottom w:val="single" w:sz="4" w:space="0" w:color="8EAADB"/>
+              <w:right w:val="single" w:sz="4" w:space="0" w:color="8EAADB"/>
+            </w:tcBorders>
+          </w:tcPr>
+          <w:p>
+            <w:pPr>
+              <w:numPr>
+                <w:ilvl w:val="0"/>
+                <w:numId w:val="1"/>
+              </w:numPr>
+              <w:bidi w:val="0"/>
+            </w:pPr>
+          </w:p>
+        </w:tc>
+        <w:tc>
+          <w:tcPr>
+            <w:tcW w:w="1677" w:type="dxa"/>
+            <w:tcBorders>
+              <w:top w:val="single" w:sz="4" w:space="0" w:color="8EAADB"/>
+              <w:left w:val="single" w:sz="4" w:space="0" w:color="8EAADB"/>
+              <w:bottom w:val="single" w:sz="4" w:space="0" w:color="8EAADB"/>
+              <w:right w:val="single" w:sz="4" w:space="0" w:color="8EAADB"/>
+            </w:tcBorders>
+          </w:tcPr>
+          <w:p>
+            <w:pPr>
+              <w:bidi w:val="0"/>
+            </w:pPr>
+          </w:p>
+        </w:tc>
+        <w:tc>
+          <w:tcPr>
+            <w:tcW w:w="1701" w:type="dxa"/>
+            <w:tcBorders>
+              <w:top w:val="single" w:sz="4" w:space="0" w:color="8EAADB"/>
+              <w:left w:val="single" w:sz="4" w:space="0" w:color="8EAADB"/>
+              <w:bottom w:val="single" w:sz="4" w:space="0" w:color="8EAADB"/>
+              <w:right w:val="single" w:sz="4" w:space="0" w:color="8EAADB"/>
+            </w:tcBorders>
+          </w:tcPr>
+          <w:p>
+            <w:pPr>
+              <w:bidi w:val="0"/>
+            </w:pPr>
+          </w:p>
+        </w:tc>
+        <w:tc>
+          <w:tcPr>
+            <w:tcW w:w="3543" w:type="dxa"/>
+            <w:tcBorders>
+              <w:top w:val="single" w:sz="4" w:space="0" w:color="8EAADB"/>
+              <w:left w:val="single" w:sz="4" w:space="0" w:color="8EAADB"/>
+              <w:bottom w:val="single" w:sz="4" w:space="0" w:color="8EAADB"/>
+              <w:right w:val="single" w:sz="4" w:space="0" w:color="8EAADB"/>
+            </w:tcBorders>
+          </w:tcPr>
+          <w:p>
+            <w:pPr>
+              <w:bidi w:val="0"/>
+              <w:rPr>
+                <w:rtl/>
+              </w:rPr>
+            </w:pPr>
+          </w:p>
+        </w:tc>
+        <w:tc>
+          <w:tcPr>
+            <w:tcW w:w="1019" w:type="dxa"/>
+            <w:tcBorders>
+              <w:top w:val="single" w:sz="4" w:space="0" w:color="8EAADB"/>
+              <w:left w:val="single" w:sz="4" w:space="0" w:color="8EAADB"/>
+              <w:bottom w:val="single" w:sz="4" w:space="0" w:color="8EAADB"/>
+              <w:right w:val="single" w:sz="4" w:space="0" w:color="8EAADB"/>
+            </w:tcBorders>
+          </w:tcPr>
+          <w:p>
+            <w:pPr>
+              <w:bidi w:val="0"/>
+            </w:pPr>
+          </w:p>
+        </w:tc>
+        <w:tc>
+          <w:tcPr>
+            <w:tcW w:w="1417" w:type="dxa"/>
+            <w:tcBorders>
+              <w:top w:val="single" w:sz="4" w:space="0" w:color="8EAADB"/>
+              <w:left w:val="single" w:sz="4" w:space="0" w:color="8EAADB"/>
+              <w:bottom w:val="single" w:sz="4" w:space="0" w:color="8EAADB"/>
+              <w:right w:val="single" w:sz="4" w:space="0" w:color="8EAADB"/>
+            </w:tcBorders>
+          </w:tcPr>
+          <w:p>
+            <w:pPr>
+              <w:bidi w:val="0"/>
+            </w:pPr>
+          </w:p>
+        </w:tc>
+        <w:tc>
+          <w:tcPr>
+            <w:tcW w:w="1278" w:type="dxa"/>
+            <w:tcBorders>
+              <w:top w:val="single" w:sz="4" w:space="0" w:color="8EAADB"/>
+              <w:left w:val="single" w:sz="4" w:space="0" w:color="8EAADB"/>
+              <w:bottom w:val="single" w:sz="4" w:space="0" w:color="8EAADB"/>
+              <w:right w:val="single" w:sz="4" w:space="0" w:color="8EAADB"/>
+            </w:tcBorders>
+          </w:tcPr>
+          <w:p>
+            <w:pPr>
+              <w:bidi w:val="0"/>
+            </w:pPr>
+          </w:p>
+        </w:tc>
+      </w:tr>
+      <w:tr>
+        <w:trPr>
+          <w:trHeight w:val="420"/>
+        </w:trPr>
+        <w:tc>
+          <w:tcPr>
+            <w:tcW w:w="734" w:type="dxa"/>
+            <w:tcBorders>
+              <w:top w:val="single" w:sz="4" w:space="0" w:color="8EAADB"/>
+              <w:left w:val="single" w:sz="4" w:space="0" w:color="8EAADB"/>
+              <w:bottom w:val="single" w:sz="4" w:space="0" w:color="8EAADB"/>
+              <w:right w:val="single" w:sz="4" w:space="0" w:color="8EAADB"/>
+            </w:tcBorders>
+          </w:tcPr>
+          <w:p>
+            <w:pPr>
+              <w:numPr>
+                <w:ilvl w:val="0"/>
+                <w:numId w:val="1"/>
+              </w:numPr>
+              <w:bidi w:val="0"/>
+            </w:pPr>
+          </w:p>
+        </w:tc>
+        <w:tc>
+          <w:tcPr>
+            <w:tcW w:w="1677" w:type="dxa"/>
+            <w:tcBorders>
+              <w:top w:val="single" w:sz="4" w:space="0" w:color="8EAADB"/>
+              <w:left w:val="single" w:sz="4" w:space="0" w:color="8EAADB"/>
+              <w:bottom w:val="single" w:sz="4" w:space="0" w:color="8EAADB"/>
+              <w:right w:val="single" w:sz="4" w:space="0" w:color="8EAADB"/>
+            </w:tcBorders>
+          </w:tcPr>
+          <w:p>
+            <w:pPr>
+              <w:bidi w:val="0"/>
+            </w:pPr>
+          </w:p>
+        </w:tc>
+        <w:tc>
+          <w:tcPr>
+            <w:tcW w:w="1701" w:type="dxa"/>
+            <w:tcBorders>
+              <w:top w:val="single" w:sz="4" w:space="0" w:color="8EAADB"/>
+              <w:left w:val="single" w:sz="4" w:space="0" w:color="8EAADB"/>
+              <w:bottom w:val="single" w:sz="4" w:space="0" w:color="8EAADB"/>
+              <w:right w:val="single" w:sz="4" w:space="0" w:color="8EAADB"/>
+            </w:tcBorders>
+          </w:tcPr>
+          <w:p>
+            <w:pPr>
+              <w:bidi w:val="0"/>
+            </w:pPr>
+          </w:p>
+        </w:tc>
+        <w:tc>
+          <w:tcPr>
+            <w:tcW w:w="3543" w:type="dxa"/>
+            <w:tcBorders>
+              <w:top w:val="single" w:sz="4" w:space="0" w:color="8EAADB"/>
+              <w:left w:val="single" w:sz="4" w:space="0" w:color="8EAADB"/>
+              <w:bottom w:val="single" w:sz="4" w:space="0" w:color="8EAADB"/>
+              <w:right w:val="single" w:sz="4" w:space="0" w:color="8EAADB"/>
+            </w:tcBorders>
+          </w:tcPr>
+          <w:p>
+            <w:pPr>
+              <w:bidi w:val="0"/>
+              <w:rPr>
+                <w:rtl/>
+              </w:rPr>
+            </w:pPr>
+          </w:p>
+        </w:tc>
+        <w:tc>
+          <w:tcPr>
+            <w:tcW w:w="1019" w:type="dxa"/>
+            <w:tcBorders>
+              <w:top w:val="single" w:sz="4" w:space="0" w:color="8EAADB"/>
+              <w:left w:val="single" w:sz="4" w:space="0" w:color="8EAADB"/>
+              <w:bottom w:val="single" w:sz="4" w:space="0" w:color="8EAADB"/>
+              <w:right w:val="single" w:sz="4" w:space="0" w:color="8EAADB"/>
+            </w:tcBorders>
+          </w:tcPr>
+          <w:p>
+            <w:pPr>
+              <w:bidi w:val="0"/>
+            </w:pPr>
+          </w:p>
+        </w:tc>
+        <w:tc>
+          <w:tcPr>
+            <w:tcW w:w="1417" w:type="dxa"/>
+            <w:tcBorders>
+              <w:top w:val="single" w:sz="4" w:space="0" w:color="8EAADB"/>
+              <w:left w:val="single" w:sz="4" w:space="0" w:color="8EAADB"/>
+              <w:bottom w:val="single" w:sz="4" w:space="0" w:color="8EAADB"/>
+              <w:right w:val="single" w:sz="4" w:space="0" w:color="8EAADB"/>
+            </w:tcBorders>
+          </w:tcPr>
+          <w:p>
+            <w:pPr>
+              <w:bidi w:val="0"/>
+            </w:pPr>
+          </w:p>
+        </w:tc>
+        <w:tc>
+          <w:tcPr>
+            <w:tcW w:w="1278" w:type="dxa"/>
+            <w:tcBorders>
+              <w:top w:val="single" w:sz="4" w:space="0" w:color="8EAADB"/>
+              <w:left w:val="single" w:sz="4" w:space="0" w:color="8EAADB"/>
+              <w:bottom w:val="single" w:sz="4" w:space="0" w:color="8EAADB"/>
+              <w:right w:val="single" w:sz="4" w:space="0" w:color="8EAADB"/>
+            </w:tcBorders>
+          </w:tcPr>
+          <w:p>
+            <w:pPr>
+              <w:bidi w:val="0"/>
+            </w:pPr>
+          </w:p>
+        </w:tc>
+      </w:tr>
+      <w:tr>
+        <w:trPr>
+          <w:trHeight w:val="420"/>
+        </w:trPr>
+        <w:tc>
+          <w:tcPr>
+            <w:tcW w:w="734" w:type="dxa"/>
+            <w:tcBorders>
+              <w:top w:val="single" w:sz="4" w:space="0" w:color="8EAADB"/>
+              <w:left w:val="single" w:sz="4" w:space="0" w:color="8EAADB"/>
+              <w:bottom w:val="single" w:sz="4" w:space="0" w:color="8EAADB"/>
+              <w:right w:val="single" w:sz="4" w:space="0" w:color="8EAADB"/>
+            </w:tcBorders>
+          </w:tcPr>
+          <w:p>
+            <w:pPr>
+              <w:numPr>
+                <w:ilvl w:val="0"/>
+                <w:numId w:val="1"/>
+              </w:numPr>
+              <w:bidi w:val="0"/>
+            </w:pPr>
+          </w:p>
+        </w:tc>
+        <w:tc>
+          <w:tcPr>
+            <w:tcW w:w="1677" w:type="dxa"/>
+            <w:tcBorders>
+              <w:top w:val="single" w:sz="4" w:space="0" w:color="8EAADB"/>
+              <w:left w:val="single" w:sz="4" w:space="0" w:color="8EAADB"/>
+              <w:bottom w:val="single" w:sz="4" w:space="0" w:color="8EAADB"/>
+              <w:right w:val="single" w:sz="4" w:space="0" w:color="8EAADB"/>
+            </w:tcBorders>
+          </w:tcPr>
+          <w:p>
+            <w:pPr>
+              <w:bidi w:val="0"/>
+            </w:pPr>
+          </w:p>
+        </w:tc>
+        <w:tc>
+          <w:tcPr>
+            <w:tcW w:w="1701" w:type="dxa"/>
+            <w:tcBorders>
+              <w:top w:val="single" w:sz="4" w:space="0" w:color="8EAADB"/>
+              <w:left w:val="single" w:sz="4" w:space="0" w:color="8EAADB"/>
+              <w:bottom w:val="single" w:sz="4" w:space="0" w:color="8EAADB"/>
+              <w:right w:val="single" w:sz="4" w:space="0" w:color="8EAADB"/>
+            </w:tcBorders>
+          </w:tcPr>
+          <w:p>
+            <w:pPr>
+              <w:bidi w:val="0"/>
+            </w:pPr>
+          </w:p>
+        </w:tc>
+        <w:tc>
+          <w:tcPr>
+            <w:tcW w:w="3543" w:type="dxa"/>
+            <w:tcBorders>
+              <w:top w:val="single" w:sz="4" w:space="0" w:color="8EAADB"/>
+              <w:left w:val="single" w:sz="4" w:space="0" w:color="8EAADB"/>
+              <w:bottom w:val="single" w:sz="4" w:space="0" w:color="8EAADB"/>
+              <w:right w:val="single" w:sz="4" w:space="0" w:color="8EAADB"/>
+            </w:tcBorders>
+          </w:tcPr>
+          <w:p>
+            <w:pPr>
+              <w:bidi w:val="0"/>
+              <w:rPr>
+                <w:rtl/>
+              </w:rPr>
+            </w:pPr>
+          </w:p>
+        </w:tc>
+        <w:tc>
+          <w:tcPr>
+            <w:tcW w:w="1019" w:type="dxa"/>
+            <w:tcBorders>
+              <w:top w:val="single" w:sz="4" w:space="0" w:color="8EAADB"/>
+              <w:left w:val="single" w:sz="4" w:space="0" w:color="8EAADB"/>
+              <w:bottom w:val="single" w:sz="4" w:space="0" w:color="8EAADB"/>
+              <w:right w:val="single" w:sz="4" w:space="0" w:color="8EAADB"/>
+            </w:tcBorders>
+          </w:tcPr>
+          <w:p>
+            <w:pPr>
+              <w:bidi w:val="0"/>
+            </w:pPr>
+          </w:p>
+        </w:tc>
+        <w:tc>
+          <w:tcPr>
+            <w:tcW w:w="1417" w:type="dxa"/>
+            <w:tcBorders>
+              <w:top w:val="single" w:sz="4" w:space="0" w:color="8EAADB"/>
+              <w:left w:val="single" w:sz="4" w:space="0" w:color="8EAADB"/>
+              <w:bottom w:val="single" w:sz="4" w:space="0" w:color="8EAADB"/>
+              <w:right w:val="single" w:sz="4" w:space="0" w:color="8EAADB"/>
+            </w:tcBorders>
+          </w:tcPr>
+          <w:p>
+            <w:pPr>
+              <w:bidi w:val="0"/>
+            </w:pPr>
+          </w:p>
+        </w:tc>
+        <w:tc>
+          <w:tcPr>
+            <w:tcW w:w="1278" w:type="dxa"/>
+            <w:tcBorders>
+              <w:top w:val="single" w:sz="4" w:space="0" w:color="8EAADB"/>
+              <w:left w:val="single" w:sz="4" w:space="0" w:color="8EAADB"/>
+              <w:bottom w:val="single" w:sz="4" w:space="0" w:color="8EAADB"/>
+              <w:right w:val="single" w:sz="4" w:space="0" w:color="8EAADB"/>
+            </w:tcBorders>
+          </w:tcPr>
+          <w:p>
+            <w:pPr>
+              <w:bidi w:val="0"/>
+            </w:pPr>
+          </w:p>
+        </w:tc>
+      </w:tr>
     </w:tbl>
+    <w:p>
+      <w:pPr>
+        <w:bidi w:val="0"/>
+      </w:pPr>
+    </w:p>
     <w:p>
       <w:pPr>
         <w:bidi w:val="0"/>
@@ -3829,55 +6847,33 @@
             <w:pPr>
               <w:bidi w:val="0"/>
             </w:pPr>
-            <w:proofErr w:type="spellStart"/>
             <w:r>
               <w:rPr>
                 <w:rtl/>
               </w:rPr>
-              <w:t>דדליין</w:t>
-            </w:r>
-            <w:proofErr w:type="spellEnd"/>
+              <w:t>דדליין להובלה</w:t>
+            </w:r>
+          </w:p>
+        </w:tc>
+        <w:tc>
+          <w:tcPr>
+            <w:tcW w:w="4349" w:type="dxa"/>
+            <w:tcBorders>
+              <w:top w:val="single" w:sz="4" w:space="0" w:color="8EAADB"/>
+              <w:left w:val="single" w:sz="4" w:space="0" w:color="8EAADB"/>
+              <w:bottom w:val="single" w:sz="4" w:space="0" w:color="8EAADB"/>
+              <w:right w:val="single" w:sz="4" w:space="0" w:color="8EAADB"/>
+            </w:tcBorders>
+          </w:tcPr>
+          <w:p>
+            <w:pPr>
+              <w:bidi w:val="0"/>
+            </w:pPr>
             <w:r>
               <w:rPr>
                 <w:rtl/>
               </w:rPr>
-              <w:t xml:space="preserve"> להובלה</w:t>
-            </w:r>
-          </w:p>
-        </w:tc>
-        <w:tc>
-          <w:tcPr>
-            <w:tcW w:w="4349" w:type="dxa"/>
-            <w:tcBorders>
-              <w:top w:val="single" w:sz="4" w:space="0" w:color="8EAADB"/>
-              <w:left w:val="single" w:sz="4" w:space="0" w:color="8EAADB"/>
-              <w:bottom w:val="single" w:sz="4" w:space="0" w:color="8EAADB"/>
-              <w:right w:val="single" w:sz="4" w:space="0" w:color="8EAADB"/>
-            </w:tcBorders>
-          </w:tcPr>
-          <w:p>
-            <w:pPr>
-              <w:bidi w:val="0"/>
-            </w:pPr>
-            <w:r>
-              <w:rPr>
-                <w:rtl/>
-              </w:rPr>
-              <w:t>האם יש מועדי סיום/</w:t>
-            </w:r>
-            <w:proofErr w:type="spellStart"/>
-            <w:r>
-              <w:rPr>
-                <w:rtl/>
-              </w:rPr>
-              <w:t>דדליינים</w:t>
-            </w:r>
-            <w:proofErr w:type="spellEnd"/>
-            <w:r>
-              <w:rPr>
-                <w:rtl/>
-              </w:rPr>
-              <w:t xml:space="preserve"> להובלות</w:t>
+              <w:t>האם יש מועדי סיום/דדליינים להובלות</w:t>
             </w:r>
           </w:p>
         </w:tc>
@@ -3969,7 +6965,6 @@
               <w:bidi w:val="0"/>
               <w:jc w:val="center"/>
               <w:rPr>
-                <w:rFonts w:hint="cs"/>
                 <w:rtl/>
               </w:rPr>
             </w:pPr>
@@ -4144,7 +7139,6 @@
             <w:pPr>
               <w:bidi w:val="0"/>
               <w:rPr>
-                <w:rFonts w:hint="cs"/>
                 <w:rtl/>
               </w:rPr>
             </w:pPr>
@@ -4228,14 +7222,17 @@
             <w:pPr>
               <w:bidi w:val="0"/>
               <w:jc w:val="center"/>
-            </w:pPr>
-            <w:proofErr w:type="spellStart"/>
-            <w:r>
-              <w:t>Adhtu</w:t>
-            </w:r>
-            <w:proofErr w:type="spellEnd"/>
-            <w:r>
-              <w:t>,</w:t>
+              <w:rPr>
+                <w:rFonts w:hint="cs"/>
+                <w:rtl/>
+              </w:rPr>
+            </w:pPr>
+            <w:r>
+              <w:rPr>
+                <w:rFonts w:hint="cs"/>
+                <w:rtl/>
+              </w:rPr>
+              <w:t>בעיה בקלט</w:t>
             </w:r>
           </w:p>
         </w:tc>
@@ -4355,8 +7352,13 @@
               <w:bidi w:val="0"/>
               <w:jc w:val="center"/>
             </w:pPr>
-            <w:r>
-              <w:t xml:space="preserve">Xhuo </w:t>
+            <w:proofErr w:type="spellStart"/>
+            <w:r>
+              <w:t>Xhuo</w:t>
+            </w:r>
+            <w:proofErr w:type="spellEnd"/>
+            <w:r>
+              <w:t xml:space="preserve"> </w:t>
             </w:r>
             <w:proofErr w:type="spellStart"/>
             <w:proofErr w:type="gramStart"/>
@@ -5101,18 +8103,18 @@
     <w:lsdException w:name="Unresolved Mention" w:semiHidden="1" w:unhideWhenUsed="1"/>
     <w:lsdException w:name="Smart Link" w:semiHidden="1" w:unhideWhenUsed="1"/>
   </w:latentStyles>
-  <w:style w:type="paragraph" w:default="1" w:styleId="a">
+  <w:style w:type="paragraph" w:default="1" w:styleId="Normal">
     <w:name w:val="Normal"/>
     <w:qFormat/>
     <w:pPr>
       <w:bidi/>
     </w:pPr>
   </w:style>
-  <w:style w:type="paragraph" w:styleId="1">
+  <w:style w:type="paragraph" w:styleId="Heading1">
     <w:name w:val="heading 1"/>
-    <w:basedOn w:val="a"/>
-    <w:next w:val="a"/>
-    <w:link w:val="10"/>
+    <w:basedOn w:val="Normal"/>
+    <w:next w:val="Normal"/>
+    <w:link w:val="Heading1Char"/>
     <w:uiPriority w:val="9"/>
     <w:qFormat/>
     <w:rsid w:val="00EA6FD3"/>
@@ -5129,11 +8131,11 @@
       <w:szCs w:val="40"/>
     </w:rPr>
   </w:style>
-  <w:style w:type="paragraph" w:styleId="2">
+  <w:style w:type="paragraph" w:styleId="Heading2">
     <w:name w:val="heading 2"/>
-    <w:basedOn w:val="a"/>
-    <w:next w:val="a"/>
-    <w:link w:val="20"/>
+    <w:basedOn w:val="Normal"/>
+    <w:next w:val="Normal"/>
+    <w:link w:val="Heading2Char"/>
     <w:uiPriority w:val="9"/>
     <w:semiHidden/>
     <w:unhideWhenUsed/>
@@ -5152,11 +8154,11 @@
       <w:szCs w:val="32"/>
     </w:rPr>
   </w:style>
-  <w:style w:type="paragraph" w:styleId="3">
+  <w:style w:type="paragraph" w:styleId="Heading3">
     <w:name w:val="heading 3"/>
-    <w:basedOn w:val="a"/>
-    <w:next w:val="a"/>
-    <w:link w:val="30"/>
+    <w:basedOn w:val="Normal"/>
+    <w:next w:val="Normal"/>
+    <w:link w:val="Heading3Char"/>
     <w:uiPriority w:val="9"/>
     <w:semiHidden/>
     <w:unhideWhenUsed/>
@@ -5175,11 +8177,11 @@
       <w:szCs w:val="28"/>
     </w:rPr>
   </w:style>
-  <w:style w:type="paragraph" w:styleId="4">
+  <w:style w:type="paragraph" w:styleId="Heading4">
     <w:name w:val="heading 4"/>
-    <w:basedOn w:val="a"/>
-    <w:next w:val="a"/>
-    <w:link w:val="40"/>
+    <w:basedOn w:val="Normal"/>
+    <w:next w:val="Normal"/>
+    <w:link w:val="Heading4Char"/>
     <w:uiPriority w:val="9"/>
     <w:semiHidden/>
     <w:unhideWhenUsed/>
@@ -5198,11 +8200,11 @@
       <w:color w:val="0F4761" w:themeColor="accent1" w:themeShade="BF"/>
     </w:rPr>
   </w:style>
-  <w:style w:type="paragraph" w:styleId="5">
+  <w:style w:type="paragraph" w:styleId="Heading5">
     <w:name w:val="heading 5"/>
-    <w:basedOn w:val="a"/>
-    <w:next w:val="a"/>
-    <w:link w:val="50"/>
+    <w:basedOn w:val="Normal"/>
+    <w:next w:val="Normal"/>
+    <w:link w:val="Heading5Char"/>
     <w:uiPriority w:val="9"/>
     <w:semiHidden/>
     <w:unhideWhenUsed/>
@@ -5219,11 +8221,11 @@
       <w:color w:val="0F4761" w:themeColor="accent1" w:themeShade="BF"/>
     </w:rPr>
   </w:style>
-  <w:style w:type="paragraph" w:styleId="6">
+  <w:style w:type="paragraph" w:styleId="Heading6">
     <w:name w:val="heading 6"/>
-    <w:basedOn w:val="a"/>
-    <w:next w:val="a"/>
-    <w:link w:val="60"/>
+    <w:basedOn w:val="Normal"/>
+    <w:next w:val="Normal"/>
+    <w:link w:val="Heading6Char"/>
     <w:uiPriority w:val="9"/>
     <w:semiHidden/>
     <w:unhideWhenUsed/>
@@ -5242,11 +8244,11 @@
       <w:color w:val="595959" w:themeColor="text1" w:themeTint="A6"/>
     </w:rPr>
   </w:style>
-  <w:style w:type="paragraph" w:styleId="7">
+  <w:style w:type="paragraph" w:styleId="Heading7">
     <w:name w:val="heading 7"/>
-    <w:basedOn w:val="a"/>
-    <w:next w:val="a"/>
-    <w:link w:val="70"/>
+    <w:basedOn w:val="Normal"/>
+    <w:next w:val="Normal"/>
+    <w:link w:val="Heading7Char"/>
     <w:uiPriority w:val="9"/>
     <w:semiHidden/>
     <w:unhideWhenUsed/>
@@ -5263,11 +8265,11 @@
       <w:color w:val="595959" w:themeColor="text1" w:themeTint="A6"/>
     </w:rPr>
   </w:style>
-  <w:style w:type="paragraph" w:styleId="8">
+  <w:style w:type="paragraph" w:styleId="Heading8">
     <w:name w:val="heading 8"/>
-    <w:basedOn w:val="a"/>
-    <w:next w:val="a"/>
-    <w:link w:val="80"/>
+    <w:basedOn w:val="Normal"/>
+    <w:next w:val="Normal"/>
+    <w:link w:val="Heading8Char"/>
     <w:uiPriority w:val="9"/>
     <w:semiHidden/>
     <w:unhideWhenUsed/>
@@ -5286,11 +8288,11 @@
       <w:color w:val="272727" w:themeColor="text1" w:themeTint="D8"/>
     </w:rPr>
   </w:style>
-  <w:style w:type="paragraph" w:styleId="9">
+  <w:style w:type="paragraph" w:styleId="Heading9">
     <w:name w:val="heading 9"/>
-    <w:basedOn w:val="a"/>
-    <w:next w:val="a"/>
-    <w:link w:val="90"/>
+    <w:basedOn w:val="Normal"/>
+    <w:next w:val="Normal"/>
+    <w:link w:val="Heading9Char"/>
     <w:uiPriority w:val="9"/>
     <w:semiHidden/>
     <w:unhideWhenUsed/>
@@ -5307,12 +8309,13 @@
       <w:color w:val="272727" w:themeColor="text1" w:themeTint="D8"/>
     </w:rPr>
   </w:style>
-  <w:style w:type="character" w:default="1" w:styleId="a0">
+  <w:style w:type="character" w:default="1" w:styleId="DefaultParagraphFont">
     <w:name w:val="Default Paragraph Font"/>
     <w:uiPriority w:val="1"/>
+    <w:semiHidden/>
     <w:unhideWhenUsed/>
   </w:style>
-  <w:style w:type="table" w:default="1" w:styleId="a1">
+  <w:style w:type="table" w:default="1" w:styleId="TableNormal">
     <w:name w:val="Normal Table"/>
     <w:uiPriority w:val="99"/>
     <w:semiHidden/>
@@ -5327,16 +8330,16 @@
       </w:tblCellMar>
     </w:tblPr>
   </w:style>
-  <w:style w:type="numbering" w:default="1" w:styleId="a2">
+  <w:style w:type="numbering" w:default="1" w:styleId="NoList">
     <w:name w:val="No List"/>
     <w:uiPriority w:val="99"/>
     <w:semiHidden/>
     <w:unhideWhenUsed/>
   </w:style>
-  <w:style w:type="character" w:customStyle="1" w:styleId="10">
-    <w:name w:val="כותרת 1 תו"/>
-    <w:basedOn w:val="a0"/>
-    <w:link w:val="1"/>
+  <w:style w:type="character" w:customStyle="1" w:styleId="Heading1Char">
+    <w:name w:val="Heading 1 Char"/>
+    <w:basedOn w:val="DefaultParagraphFont"/>
+    <w:link w:val="Heading1"/>
     <w:uiPriority w:val="9"/>
     <w:rsid w:val="00EA6FD3"/>
     <w:rPr>
@@ -5346,10 +8349,10 @@
       <w:szCs w:val="40"/>
     </w:rPr>
   </w:style>
-  <w:style w:type="character" w:customStyle="1" w:styleId="20">
-    <w:name w:val="כותרת 2 תו"/>
-    <w:basedOn w:val="a0"/>
-    <w:link w:val="2"/>
+  <w:style w:type="character" w:customStyle="1" w:styleId="Heading2Char">
+    <w:name w:val="Heading 2 Char"/>
+    <w:basedOn w:val="DefaultParagraphFont"/>
+    <w:link w:val="Heading2"/>
     <w:uiPriority w:val="9"/>
     <w:semiHidden/>
     <w:rsid w:val="00EA6FD3"/>
@@ -5360,10 +8363,10 @@
       <w:szCs w:val="32"/>
     </w:rPr>
   </w:style>
-  <w:style w:type="character" w:customStyle="1" w:styleId="30">
-    <w:name w:val="כותרת 3 תו"/>
-    <w:basedOn w:val="a0"/>
-    <w:link w:val="3"/>
+  <w:style w:type="character" w:customStyle="1" w:styleId="Heading3Char">
+    <w:name w:val="Heading 3 Char"/>
+    <w:basedOn w:val="DefaultParagraphFont"/>
+    <w:link w:val="Heading3"/>
     <w:uiPriority w:val="9"/>
     <w:semiHidden/>
     <w:rsid w:val="00EA6FD3"/>
@@ -5374,10 +8377,10 @@
       <w:szCs w:val="28"/>
     </w:rPr>
   </w:style>
-  <w:style w:type="character" w:customStyle="1" w:styleId="40">
-    <w:name w:val="כותרת 4 תו"/>
-    <w:basedOn w:val="a0"/>
-    <w:link w:val="4"/>
+  <w:style w:type="character" w:customStyle="1" w:styleId="Heading4Char">
+    <w:name w:val="Heading 4 Char"/>
+    <w:basedOn w:val="DefaultParagraphFont"/>
+    <w:link w:val="Heading4"/>
     <w:uiPriority w:val="9"/>
     <w:semiHidden/>
     <w:rsid w:val="00EA6FD3"/>
@@ -5388,10 +8391,10 @@
       <w:color w:val="0F4761" w:themeColor="accent1" w:themeShade="BF"/>
     </w:rPr>
   </w:style>
-  <w:style w:type="character" w:customStyle="1" w:styleId="50">
-    <w:name w:val="כותרת 5 תו"/>
-    <w:basedOn w:val="a0"/>
-    <w:link w:val="5"/>
+  <w:style w:type="character" w:customStyle="1" w:styleId="Heading5Char">
+    <w:name w:val="Heading 5 Char"/>
+    <w:basedOn w:val="DefaultParagraphFont"/>
+    <w:link w:val="Heading5"/>
     <w:uiPriority w:val="9"/>
     <w:semiHidden/>
     <w:rsid w:val="00EA6FD3"/>
@@ -5400,10 +8403,10 @@
       <w:color w:val="0F4761" w:themeColor="accent1" w:themeShade="BF"/>
     </w:rPr>
   </w:style>
-  <w:style w:type="character" w:customStyle="1" w:styleId="60">
-    <w:name w:val="כותרת 6 תו"/>
-    <w:basedOn w:val="a0"/>
-    <w:link w:val="6"/>
+  <w:style w:type="character" w:customStyle="1" w:styleId="Heading6Char">
+    <w:name w:val="Heading 6 Char"/>
+    <w:basedOn w:val="DefaultParagraphFont"/>
+    <w:link w:val="Heading6"/>
     <w:uiPriority w:val="9"/>
     <w:semiHidden/>
     <w:rsid w:val="00EA6FD3"/>
@@ -5414,10 +8417,10 @@
       <w:color w:val="595959" w:themeColor="text1" w:themeTint="A6"/>
     </w:rPr>
   </w:style>
-  <w:style w:type="character" w:customStyle="1" w:styleId="70">
-    <w:name w:val="כותרת 7 תו"/>
-    <w:basedOn w:val="a0"/>
-    <w:link w:val="7"/>
+  <w:style w:type="character" w:customStyle="1" w:styleId="Heading7Char">
+    <w:name w:val="Heading 7 Char"/>
+    <w:basedOn w:val="DefaultParagraphFont"/>
+    <w:link w:val="Heading7"/>
     <w:uiPriority w:val="9"/>
     <w:semiHidden/>
     <w:rsid w:val="00EA6FD3"/>
@@ -5426,10 +8429,10 @@
       <w:color w:val="595959" w:themeColor="text1" w:themeTint="A6"/>
     </w:rPr>
   </w:style>
-  <w:style w:type="character" w:customStyle="1" w:styleId="80">
-    <w:name w:val="כותרת 8 תו"/>
-    <w:basedOn w:val="a0"/>
-    <w:link w:val="8"/>
+  <w:style w:type="character" w:customStyle="1" w:styleId="Heading8Char">
+    <w:name w:val="Heading 8 Char"/>
+    <w:basedOn w:val="DefaultParagraphFont"/>
+    <w:link w:val="Heading8"/>
     <w:uiPriority w:val="9"/>
     <w:semiHidden/>
     <w:rsid w:val="00EA6FD3"/>
@@ -5440,10 +8443,10 @@
       <w:color w:val="272727" w:themeColor="text1" w:themeTint="D8"/>
     </w:rPr>
   </w:style>
-  <w:style w:type="character" w:customStyle="1" w:styleId="90">
-    <w:name w:val="כותרת 9 תו"/>
-    <w:basedOn w:val="a0"/>
-    <w:link w:val="9"/>
+  <w:style w:type="character" w:customStyle="1" w:styleId="Heading9Char">
+    <w:name w:val="Heading 9 Char"/>
+    <w:basedOn w:val="DefaultParagraphFont"/>
+    <w:link w:val="Heading9"/>
     <w:uiPriority w:val="9"/>
     <w:semiHidden/>
     <w:rsid w:val="00EA6FD3"/>
@@ -5452,11 +8455,11 @@
       <w:color w:val="272727" w:themeColor="text1" w:themeTint="D8"/>
     </w:rPr>
   </w:style>
-  <w:style w:type="paragraph" w:styleId="a3">
+  <w:style w:type="paragraph" w:styleId="Title">
     <w:name w:val="Title"/>
-    <w:basedOn w:val="a"/>
-    <w:next w:val="a"/>
-    <w:link w:val="a4"/>
+    <w:basedOn w:val="Normal"/>
+    <w:next w:val="Normal"/>
+    <w:link w:val="TitleChar"/>
     <w:uiPriority w:val="10"/>
     <w:qFormat/>
     <w:rsid w:val="00EA6FD3"/>
@@ -5472,10 +8475,10 @@
       <w:szCs w:val="56"/>
     </w:rPr>
   </w:style>
-  <w:style w:type="character" w:customStyle="1" w:styleId="a4">
-    <w:name w:val="כותרת טקסט תו"/>
-    <w:basedOn w:val="a0"/>
-    <w:link w:val="a3"/>
+  <w:style w:type="character" w:customStyle="1" w:styleId="TitleChar">
+    <w:name w:val="Title Char"/>
+    <w:basedOn w:val="DefaultParagraphFont"/>
+    <w:link w:val="Title"/>
     <w:uiPriority w:val="10"/>
     <w:rsid w:val="00EA6FD3"/>
     <w:rPr>
@@ -5486,11 +8489,11 @@
       <w:szCs w:val="56"/>
     </w:rPr>
   </w:style>
-  <w:style w:type="paragraph" w:styleId="a5">
+  <w:style w:type="paragraph" w:styleId="Subtitle">
     <w:name w:val="Subtitle"/>
-    <w:basedOn w:val="a"/>
-    <w:next w:val="a"/>
-    <w:link w:val="a6"/>
+    <w:basedOn w:val="Normal"/>
+    <w:next w:val="Normal"/>
+    <w:link w:val="SubtitleChar"/>
     <w:uiPriority w:val="11"/>
     <w:qFormat/>
     <w:rsid w:val="00EA6FD3"/>
@@ -5507,10 +8510,10 @@
       <w:szCs w:val="28"/>
     </w:rPr>
   </w:style>
-  <w:style w:type="character" w:customStyle="1" w:styleId="a6">
-    <w:name w:val="כותרת משנה תו"/>
-    <w:basedOn w:val="a0"/>
-    <w:link w:val="a5"/>
+  <w:style w:type="character" w:customStyle="1" w:styleId="SubtitleChar">
+    <w:name w:val="Subtitle Char"/>
+    <w:basedOn w:val="DefaultParagraphFont"/>
+    <w:link w:val="Subtitle"/>
     <w:uiPriority w:val="11"/>
     <w:rsid w:val="00EA6FD3"/>
     <w:rPr>
@@ -5521,11 +8524,11 @@
       <w:szCs w:val="28"/>
     </w:rPr>
   </w:style>
-  <w:style w:type="paragraph" w:styleId="a7">
+  <w:style w:type="paragraph" w:styleId="Quote">
     <w:name w:val="Quote"/>
-    <w:basedOn w:val="a"/>
-    <w:next w:val="a"/>
-    <w:link w:val="a8"/>
+    <w:basedOn w:val="Normal"/>
+    <w:next w:val="Normal"/>
+    <w:link w:val="QuoteChar"/>
     <w:uiPriority w:val="29"/>
     <w:qFormat/>
     <w:rsid w:val="00EA6FD3"/>
@@ -5539,10 +8542,10 @@
       <w:color w:val="404040" w:themeColor="text1" w:themeTint="BF"/>
     </w:rPr>
   </w:style>
-  <w:style w:type="character" w:customStyle="1" w:styleId="a8">
-    <w:name w:val="ציטוט תו"/>
-    <w:basedOn w:val="a0"/>
-    <w:link w:val="a7"/>
+  <w:style w:type="character" w:customStyle="1" w:styleId="QuoteChar">
+    <w:name w:val="Quote Char"/>
+    <w:basedOn w:val="DefaultParagraphFont"/>
+    <w:link w:val="Quote"/>
     <w:uiPriority w:val="29"/>
     <w:rsid w:val="00EA6FD3"/>
     <w:rPr>
@@ -5551,9 +8554,9 @@
       <w:color w:val="404040" w:themeColor="text1" w:themeTint="BF"/>
     </w:rPr>
   </w:style>
-  <w:style w:type="paragraph" w:styleId="a9">
+  <w:style w:type="paragraph" w:styleId="ListParagraph">
     <w:name w:val="List Paragraph"/>
-    <w:basedOn w:val="a"/>
+    <w:basedOn w:val="Normal"/>
     <w:uiPriority w:val="34"/>
     <w:qFormat/>
     <w:rsid w:val="00EA6FD3"/>
@@ -5562,9 +8565,9 @@
       <w:contextualSpacing/>
     </w:pPr>
   </w:style>
-  <w:style w:type="character" w:styleId="aa">
+  <w:style w:type="character" w:styleId="IntenseEmphasis">
     <w:name w:val="Intense Emphasis"/>
-    <w:basedOn w:val="a0"/>
+    <w:basedOn w:val="DefaultParagraphFont"/>
     <w:uiPriority w:val="21"/>
     <w:qFormat/>
     <w:rsid w:val="00EA6FD3"/>
@@ -5574,11 +8577,11 @@
       <w:color w:val="0F4761" w:themeColor="accent1" w:themeShade="BF"/>
     </w:rPr>
   </w:style>
-  <w:style w:type="paragraph" w:styleId="ab">
+  <w:style w:type="paragraph" w:styleId="IntenseQuote">
     <w:name w:val="Intense Quote"/>
-    <w:basedOn w:val="a"/>
-    <w:next w:val="a"/>
-    <w:link w:val="ac"/>
+    <w:basedOn w:val="Normal"/>
+    <w:next w:val="Normal"/>
+    <w:link w:val="IntenseQuoteChar"/>
     <w:uiPriority w:val="30"/>
     <w:qFormat/>
     <w:rsid w:val="00EA6FD3"/>
@@ -5597,10 +8600,10 @@
       <w:color w:val="0F4761" w:themeColor="accent1" w:themeShade="BF"/>
     </w:rPr>
   </w:style>
-  <w:style w:type="character" w:customStyle="1" w:styleId="ac">
-    <w:name w:val="ציטוט חזק תו"/>
-    <w:basedOn w:val="a0"/>
-    <w:link w:val="ab"/>
+  <w:style w:type="character" w:customStyle="1" w:styleId="IntenseQuoteChar">
+    <w:name w:val="Intense Quote Char"/>
+    <w:basedOn w:val="DefaultParagraphFont"/>
+    <w:link w:val="IntenseQuote"/>
     <w:uiPriority w:val="30"/>
     <w:rsid w:val="00EA6FD3"/>
     <w:rPr>
@@ -5609,9 +8612,9 @@
       <w:color w:val="0F4761" w:themeColor="accent1" w:themeShade="BF"/>
     </w:rPr>
   </w:style>
-  <w:style w:type="character" w:styleId="ad">
+  <w:style w:type="character" w:styleId="IntenseReference">
     <w:name w:val="Intense Reference"/>
-    <w:basedOn w:val="a0"/>
+    <w:basedOn w:val="DefaultParagraphFont"/>
     <w:uiPriority w:val="32"/>
     <w:qFormat/>
     <w:rsid w:val="00EA6FD3"/>

</xml_diff>